<commit_message>
I think this is as far as i'm going to go with this. It seems to mostly work. I fixed the issue of it going through the obstacles. This was caused by me normalizing the repuslive force but not the attractive force. Once I got this in, it seems like it works. On a side note, it looks like only the dots avoid the obstacles. To me this makes sense, as the forces are calculated relative to these points.
</commit_message>
<xml_diff>
--- a/Project2PFP/CppManipPFP/RepulsivePseudoCode.docx
+++ b/Project2PFP/CppManipPFP/RepulsivePseudoCode.docx
@@ -6,8 +6,2503 @@
       <w:pPr>
         <w:spacing w:after="0"/>
       </w:pPr>
-      <w:r>
-        <w:t>calculateRepulsion(double [] allLinksDeltaTheta)</w:t>
+    </w:p>
+    <w:p>
+      <w:pPr>
+        <w:pStyle w:val="Heading1"/>
+      </w:pPr>
+      <w:r>
+        <w:t>Repulsive Pseudo code: Rigid body:</w:t>
+      </w:r>
+    </w:p>
+    <w:p>
+      <w:pPr>
+        <w:rPr>
+          <w:rFonts w:eastAsiaTheme="minorEastAsia"/>
+        </w:rPr>
+      </w:pPr>
+      <m:oMathPara>
+        <m:oMathParaPr>
+          <m:jc m:val="left"/>
+        </m:oMathParaPr>
+        <m:oMath>
+          <m:r>
+            <w:rPr>
+              <w:rFonts w:ascii="Cambria Math" w:hAnsi="Cambria Math"/>
+            </w:rPr>
+            <m:t xml:space="preserve">double totalForce= </m:t>
+          </m:r>
+          <m:d>
+            <m:dPr>
+              <m:begChr m:val="["/>
+              <m:endChr m:val="]"/>
+              <m:ctrlPr>
+                <w:rPr>
+                  <w:rFonts w:ascii="Cambria Math" w:hAnsi="Cambria Math"/>
+                  <w:i/>
+                </w:rPr>
+              </m:ctrlPr>
+            </m:dPr>
+            <m:e>
+              <m:m>
+                <m:mPr>
+                  <m:mcs>
+                    <m:mc>
+                      <m:mcPr>
+                        <m:count m:val="1"/>
+                        <m:mcJc m:val="center"/>
+                      </m:mcPr>
+                    </m:mc>
+                  </m:mcs>
+                  <m:ctrlPr>
+                    <w:rPr>
+                      <w:rFonts w:ascii="Cambria Math" w:hAnsi="Cambria Math"/>
+                      <w:i/>
+                    </w:rPr>
+                  </m:ctrlPr>
+                </m:mPr>
+                <m:mr>
+                  <m:e>
+                    <m:r>
+                      <w:rPr>
+                        <w:rFonts w:ascii="Cambria Math" w:hAnsi="Cambria Math"/>
+                      </w:rPr>
+                      <m:t>0</m:t>
+                    </m:r>
+                  </m:e>
+                </m:mr>
+                <m:mr>
+                  <m:e>
+                    <m:r>
+                      <w:rPr>
+                        <w:rFonts w:ascii="Cambria Math" w:hAnsi="Cambria Math"/>
+                      </w:rPr>
+                      <m:t>0</m:t>
+                    </m:r>
+                  </m:e>
+                </m:mr>
+              </m:m>
+            </m:e>
+          </m:d>
+        </m:oMath>
+      </m:oMathPara>
+    </w:p>
+    <w:p>
+      <w:pPr>
+        <w:rPr>
+          <w:rFonts w:eastAsiaTheme="minorEastAsia"/>
+        </w:rPr>
+      </w:pPr>
+      <w:proofErr w:type="gramStart"/>
+      <w:r>
+        <w:rPr>
+          <w:rFonts w:eastAsiaTheme="minorEastAsia"/>
+        </w:rPr>
+        <w:t>double</w:t>
+      </w:r>
+      <w:proofErr w:type="gramEnd"/>
+      <w:r>
+        <w:rPr>
+          <w:rFonts w:eastAsiaTheme="minorEastAsia"/>
+        </w:rPr>
+        <w:t xml:space="preserve"> </w:t>
+      </w:r>
+      <w:proofErr w:type="spellStart"/>
+      <w:r>
+        <w:rPr>
+          <w:rFonts w:eastAsiaTheme="minorEastAsia"/>
+        </w:rPr>
+        <w:t>totalTheta</w:t>
+      </w:r>
+      <w:proofErr w:type="spellEnd"/>
+      <w:r>
+        <w:rPr>
+          <w:rFonts w:eastAsiaTheme="minorEastAsia"/>
+        </w:rPr>
+        <w:t>=0;</w:t>
+      </w:r>
+    </w:p>
+    <w:p>
+      <w:pPr>
+        <w:rPr>
+          <w:rFonts w:eastAsiaTheme="minorEastAsia"/>
+        </w:rPr>
+      </w:pPr>
+      <m:oMathPara>
+        <m:oMathParaPr>
+          <m:jc m:val="left"/>
+        </m:oMathParaPr>
+        <m:oMath>
+          <m:sSub>
+            <m:sSubPr>
+              <m:ctrlPr>
+                <w:rPr>
+                  <w:rFonts w:ascii="Cambria Math" w:hAnsi="Cambria Math"/>
+                  <w:i/>
+                </w:rPr>
+              </m:ctrlPr>
+            </m:sSubPr>
+            <m:e>
+              <m:r>
+                <w:rPr>
+                  <w:rFonts w:ascii="Cambria Math" w:hAnsi="Cambria Math"/>
+                </w:rPr>
+                <m:t>U</m:t>
+              </m:r>
+            </m:e>
+            <m:sub>
+              <m:r>
+                <w:rPr>
+                  <w:rFonts w:ascii="Cambria Math" w:hAnsi="Cambria Math"/>
+                </w:rPr>
+                <m:t>re</m:t>
+              </m:r>
+              <m:sSub>
+                <m:sSubPr>
+                  <m:ctrlPr>
+                    <w:rPr>
+                      <w:rFonts w:ascii="Cambria Math" w:hAnsi="Cambria Math"/>
+                      <w:i/>
+                    </w:rPr>
+                  </m:ctrlPr>
+                </m:sSubPr>
+                <m:e>
+                  <m:r>
+                    <w:rPr>
+                      <w:rFonts w:ascii="Cambria Math" w:hAnsi="Cambria Math"/>
+                    </w:rPr>
+                    <m:t>p</m:t>
+                  </m:r>
+                </m:e>
+                <m:sub>
+                  <m:r>
+                    <w:rPr>
+                      <w:rFonts w:ascii="Cambria Math" w:hAnsi="Cambria Math"/>
+                    </w:rPr>
+                    <m:t>j</m:t>
+                  </m:r>
+                </m:sub>
+              </m:sSub>
+            </m:sub>
+          </m:sSub>
+          <m:r>
+            <w:rPr>
+              <w:rFonts w:ascii="Cambria Math" w:hAnsi="Cambria Math"/>
+            </w:rPr>
+            <m:t xml:space="preserve">= </m:t>
+          </m:r>
+          <m:d>
+            <m:dPr>
+              <m:begChr m:val="["/>
+              <m:endChr m:val="]"/>
+              <m:ctrlPr>
+                <w:rPr>
+                  <w:rFonts w:ascii="Cambria Math" w:hAnsi="Cambria Math"/>
+                  <w:i/>
+                </w:rPr>
+              </m:ctrlPr>
+            </m:dPr>
+            <m:e>
+              <m:m>
+                <m:mPr>
+                  <m:mcs>
+                    <m:mc>
+                      <m:mcPr>
+                        <m:count m:val="1"/>
+                        <m:mcJc m:val="center"/>
+                      </m:mcPr>
+                    </m:mc>
+                  </m:mcs>
+                  <m:ctrlPr>
+                    <w:rPr>
+                      <w:rFonts w:ascii="Cambria Math" w:hAnsi="Cambria Math"/>
+                      <w:i/>
+                    </w:rPr>
+                  </m:ctrlPr>
+                </m:mPr>
+                <m:mr>
+                  <m:e>
+                    <m:r>
+                      <w:rPr>
+                        <w:rFonts w:ascii="Cambria Math" w:hAnsi="Cambria Math"/>
+                      </w:rPr>
+                      <m:t>0</m:t>
+                    </m:r>
+                  </m:e>
+                </m:mr>
+                <m:mr>
+                  <m:e>
+                    <m:r>
+                      <w:rPr>
+                        <w:rFonts w:ascii="Cambria Math" w:hAnsi="Cambria Math"/>
+                      </w:rPr>
+                      <m:t>0</m:t>
+                    </m:r>
+                  </m:e>
+                </m:mr>
+              </m:m>
+            </m:e>
+          </m:d>
+        </m:oMath>
+      </m:oMathPara>
+    </w:p>
+    <w:p>
+      <w:pPr>
+        <w:rPr>
+          <w:rFonts w:eastAsiaTheme="minorEastAsia"/>
+        </w:rPr>
+      </w:pPr>
+      <m:oMathPara>
+        <m:oMathParaPr>
+          <m:jc m:val="left"/>
+        </m:oMathParaPr>
+        <m:oMath>
+          <m:sSub>
+            <m:sSubPr>
+              <m:ctrlPr>
+                <w:rPr>
+                  <w:rFonts w:ascii="Cambria Math" w:eastAsiaTheme="minorEastAsia" w:hAnsi="Cambria Math"/>
+                  <w:i/>
+                </w:rPr>
+              </m:ctrlPr>
+            </m:sSubPr>
+            <m:e>
+              <m:r>
+                <w:rPr>
+                  <w:rFonts w:ascii="Cambria Math" w:eastAsiaTheme="minorEastAsia" w:hAnsi="Cambria Math"/>
+                </w:rPr>
+                <m:t>U</m:t>
+              </m:r>
+            </m:e>
+            <m:sub>
+              <m:r>
+                <w:rPr>
+                  <w:rFonts w:ascii="Cambria Math" w:eastAsiaTheme="minorEastAsia" w:hAnsi="Cambria Math"/>
+                </w:rPr>
+                <m:t>at</m:t>
+              </m:r>
+              <m:sSub>
+                <m:sSubPr>
+                  <m:ctrlPr>
+                    <w:rPr>
+                      <w:rFonts w:ascii="Cambria Math" w:eastAsiaTheme="minorEastAsia" w:hAnsi="Cambria Math"/>
+                      <w:i/>
+                    </w:rPr>
+                  </m:ctrlPr>
+                </m:sSubPr>
+                <m:e>
+                  <m:r>
+                    <w:rPr>
+                      <w:rFonts w:ascii="Cambria Math" w:eastAsiaTheme="minorEastAsia" w:hAnsi="Cambria Math"/>
+                    </w:rPr>
+                    <m:t>t</m:t>
+                  </m:r>
+                </m:e>
+                <m:sub>
+                  <m:r>
+                    <w:rPr>
+                      <w:rFonts w:ascii="Cambria Math" w:eastAsiaTheme="minorEastAsia" w:hAnsi="Cambria Math"/>
+                    </w:rPr>
+                    <m:t>j</m:t>
+                  </m:r>
+                </m:sub>
+              </m:sSub>
+            </m:sub>
+          </m:sSub>
+          <m:r>
+            <w:rPr>
+              <w:rFonts w:ascii="Cambria Math" w:eastAsiaTheme="minorEastAsia" w:hAnsi="Cambria Math"/>
+            </w:rPr>
+            <m:t>=</m:t>
+          </m:r>
+          <m:d>
+            <m:dPr>
+              <m:begChr m:val="["/>
+              <m:endChr m:val="]"/>
+              <m:ctrlPr>
+                <w:rPr>
+                  <w:rFonts w:ascii="Cambria Math" w:eastAsiaTheme="minorEastAsia" w:hAnsi="Cambria Math"/>
+                  <w:i/>
+                </w:rPr>
+              </m:ctrlPr>
+            </m:dPr>
+            <m:e>
+              <m:m>
+                <m:mPr>
+                  <m:mcs>
+                    <m:mc>
+                      <m:mcPr>
+                        <m:count m:val="1"/>
+                        <m:mcJc m:val="center"/>
+                      </m:mcPr>
+                    </m:mc>
+                  </m:mcs>
+                  <m:ctrlPr>
+                    <w:rPr>
+                      <w:rFonts w:ascii="Cambria Math" w:eastAsiaTheme="minorEastAsia" w:hAnsi="Cambria Math"/>
+                      <w:i/>
+                    </w:rPr>
+                  </m:ctrlPr>
+                </m:mPr>
+                <m:mr>
+                  <m:e>
+                    <m:r>
+                      <w:rPr>
+                        <w:rFonts w:ascii="Cambria Math" w:eastAsiaTheme="minorEastAsia" w:hAnsi="Cambria Math"/>
+                      </w:rPr>
+                      <m:t>0</m:t>
+                    </m:r>
+                  </m:e>
+                </m:mr>
+                <m:mr>
+                  <m:e>
+                    <m:r>
+                      <w:rPr>
+                        <w:rFonts w:ascii="Cambria Math" w:eastAsiaTheme="minorEastAsia" w:hAnsi="Cambria Math"/>
+                      </w:rPr>
+                      <m:t>0</m:t>
+                    </m:r>
+                  </m:e>
+                </m:mr>
+              </m:m>
+            </m:e>
+          </m:d>
+        </m:oMath>
+      </m:oMathPara>
+    </w:p>
+    <w:p>
+      <w:proofErr w:type="gramStart"/>
+      <w:r>
+        <w:t>for(</w:t>
+      </w:r>
+      <w:proofErr w:type="spellStart"/>
+      <w:proofErr w:type="gramEnd"/>
+      <w:r>
+        <w:t>int</w:t>
+      </w:r>
+      <w:proofErr w:type="spellEnd"/>
+      <w:r>
+        <w:t xml:space="preserve"> j=0; j&lt;</w:t>
+      </w:r>
+      <w:proofErr w:type="spellStart"/>
+      <w:r>
+        <w:t>numPoints;j</w:t>
+      </w:r>
+      <w:proofErr w:type="spellEnd"/>
+      <w:r>
+        <w:t>++)</w:t>
+      </w:r>
+    </w:p>
+    <w:p>
+      <w:r>
+        <w:t>{</w:t>
+      </w:r>
+    </w:p>
+    <w:p>
+      <w:pPr>
+        <w:rPr>
+          <w:rFonts w:eastAsiaTheme="minorEastAsia"/>
+        </w:rPr>
+      </w:pPr>
+      <w:r>
+        <w:tab/>
+      </w:r>
+      <m:oMath>
+        <m:sSub>
+          <m:sSubPr>
+            <m:ctrlPr>
+              <w:rPr>
+                <w:rFonts w:ascii="Cambria Math" w:hAnsi="Cambria Math"/>
+                <w:i/>
+              </w:rPr>
+            </m:ctrlPr>
+          </m:sSubPr>
+          <m:e>
+            <m:r>
+              <w:rPr>
+                <w:rFonts w:ascii="Cambria Math" w:hAnsi="Cambria Math"/>
+              </w:rPr>
+              <m:t>FK</m:t>
+            </m:r>
+          </m:e>
+          <m:sub>
+            <m:r>
+              <w:rPr>
+                <w:rFonts w:ascii="Cambria Math" w:hAnsi="Cambria Math"/>
+              </w:rPr>
+              <m:t>j</m:t>
+            </m:r>
+          </m:sub>
+        </m:sSub>
+        <m:r>
+          <w:rPr>
+            <w:rFonts w:ascii="Cambria Math" w:hAnsi="Cambria Math"/>
+          </w:rPr>
+          <m:t>=</m:t>
+        </m:r>
+        <m:d>
+          <m:dPr>
+            <m:begChr m:val="["/>
+            <m:endChr m:val="]"/>
+            <m:ctrlPr>
+              <w:rPr>
+                <w:rFonts w:ascii="Cambria Math" w:hAnsi="Cambria Math"/>
+                <w:i/>
+              </w:rPr>
+            </m:ctrlPr>
+          </m:dPr>
+          <m:e>
+            <m:m>
+              <m:mPr>
+                <m:mcs>
+                  <m:mc>
+                    <m:mcPr>
+                      <m:count m:val="1"/>
+                      <m:mcJc m:val="center"/>
+                    </m:mcPr>
+                  </m:mc>
+                </m:mcs>
+                <m:ctrlPr>
+                  <w:rPr>
+                    <w:rFonts w:ascii="Cambria Math" w:hAnsi="Cambria Math"/>
+                    <w:i/>
+                  </w:rPr>
+                </m:ctrlPr>
+              </m:mPr>
+              <m:mr>
+                <m:e>
+                  <m:sSub>
+                    <m:sSubPr>
+                      <m:ctrlPr>
+                        <w:rPr>
+                          <w:rFonts w:ascii="Cambria Math" w:hAnsi="Cambria Math"/>
+                          <w:i/>
+                        </w:rPr>
+                      </m:ctrlPr>
+                    </m:sSubPr>
+                    <m:e>
+                      <m:r>
+                        <w:rPr>
+                          <w:rFonts w:ascii="Cambria Math" w:hAnsi="Cambria Math"/>
+                        </w:rPr>
+                        <m:t>x</m:t>
+                      </m:r>
+                    </m:e>
+                    <m:sub>
+                      <m:r>
+                        <w:rPr>
+                          <w:rFonts w:ascii="Cambria Math" w:hAnsi="Cambria Math"/>
+                        </w:rPr>
+                        <m:t>j</m:t>
+                      </m:r>
+                    </m:sub>
+                  </m:sSub>
+                  <m:r>
+                    <w:rPr>
+                      <w:rFonts w:ascii="Cambria Math" w:hAnsi="Cambria Math"/>
+                    </w:rPr>
+                    <m:t>cosθ-</m:t>
+                  </m:r>
+                  <m:sSub>
+                    <m:sSubPr>
+                      <m:ctrlPr>
+                        <w:rPr>
+                          <w:rFonts w:ascii="Cambria Math" w:hAnsi="Cambria Math"/>
+                          <w:i/>
+                        </w:rPr>
+                      </m:ctrlPr>
+                    </m:sSubPr>
+                    <m:e>
+                      <m:r>
+                        <w:rPr>
+                          <w:rFonts w:ascii="Cambria Math" w:hAnsi="Cambria Math"/>
+                        </w:rPr>
+                        <m:t>y</m:t>
+                      </m:r>
+                    </m:e>
+                    <m:sub>
+                      <m:r>
+                        <w:rPr>
+                          <w:rFonts w:ascii="Cambria Math" w:hAnsi="Cambria Math"/>
+                        </w:rPr>
+                        <m:t>j</m:t>
+                      </m:r>
+                    </m:sub>
+                  </m:sSub>
+                  <m:r>
+                    <w:rPr>
+                      <w:rFonts w:ascii="Cambria Math" w:hAnsi="Cambria Math"/>
+                    </w:rPr>
+                    <m:t>sinθ+x</m:t>
+                  </m:r>
+                </m:e>
+              </m:mr>
+              <m:mr>
+                <m:e>
+                  <m:sSub>
+                    <m:sSubPr>
+                      <m:ctrlPr>
+                        <w:rPr>
+                          <w:rFonts w:ascii="Cambria Math" w:hAnsi="Cambria Math"/>
+                          <w:i/>
+                        </w:rPr>
+                      </m:ctrlPr>
+                    </m:sSubPr>
+                    <m:e>
+                      <m:r>
+                        <w:rPr>
+                          <w:rFonts w:ascii="Cambria Math" w:hAnsi="Cambria Math"/>
+                        </w:rPr>
+                        <m:t>x</m:t>
+                      </m:r>
+                    </m:e>
+                    <m:sub>
+                      <m:r>
+                        <w:rPr>
+                          <w:rFonts w:ascii="Cambria Math" w:hAnsi="Cambria Math"/>
+                        </w:rPr>
+                        <m:t>j</m:t>
+                      </m:r>
+                    </m:sub>
+                  </m:sSub>
+                  <m:r>
+                    <w:rPr>
+                      <w:rFonts w:ascii="Cambria Math" w:hAnsi="Cambria Math"/>
+                    </w:rPr>
+                    <m:t>sin</m:t>
+                  </m:r>
+                  <m:r>
+                    <w:rPr>
+                      <w:rFonts w:ascii="Cambria Math" w:hAnsi="Cambria Math"/>
+                    </w:rPr>
+                    <m:t>θ</m:t>
+                  </m:r>
+                  <m:r>
+                    <w:rPr>
+                      <w:rFonts w:ascii="Cambria Math" w:hAnsi="Cambria Math"/>
+                    </w:rPr>
+                    <m:t>+</m:t>
+                  </m:r>
+                  <m:sSub>
+                    <m:sSubPr>
+                      <m:ctrlPr>
+                        <w:rPr>
+                          <w:rFonts w:ascii="Cambria Math" w:hAnsi="Cambria Math"/>
+                          <w:i/>
+                        </w:rPr>
+                      </m:ctrlPr>
+                    </m:sSubPr>
+                    <m:e>
+                      <m:r>
+                        <w:rPr>
+                          <w:rFonts w:ascii="Cambria Math" w:hAnsi="Cambria Math"/>
+                        </w:rPr>
+                        <m:t>y</m:t>
+                      </m:r>
+                    </m:e>
+                    <m:sub>
+                      <m:r>
+                        <w:rPr>
+                          <w:rFonts w:ascii="Cambria Math" w:hAnsi="Cambria Math"/>
+                        </w:rPr>
+                        <m:t>j</m:t>
+                      </m:r>
+                    </m:sub>
+                  </m:sSub>
+                  <m:r>
+                    <w:rPr>
+                      <w:rFonts w:ascii="Cambria Math" w:hAnsi="Cambria Math"/>
+                    </w:rPr>
+                    <m:t>cos</m:t>
+                  </m:r>
+                  <m:r>
+                    <w:rPr>
+                      <w:rFonts w:ascii="Cambria Math" w:hAnsi="Cambria Math"/>
+                    </w:rPr>
+                    <m:t>θ+x</m:t>
+                  </m:r>
+                </m:e>
+              </m:mr>
+            </m:m>
+          </m:e>
+        </m:d>
+      </m:oMath>
+    </w:p>
+    <w:p>
+      <w:pPr>
+        <w:rPr>
+          <w:rFonts w:eastAsiaTheme="minorEastAsia"/>
+        </w:rPr>
+      </w:pPr>
+      <w:r>
+        <w:rPr>
+          <w:rFonts w:eastAsiaTheme="minorEastAsia"/>
+        </w:rPr>
+        <w:tab/>
+      </w:r>
+      <m:oMath>
+        <m:sSub>
+          <m:sSubPr>
+            <m:ctrlPr>
+              <w:rPr>
+                <w:rFonts w:ascii="Cambria Math" w:hAnsi="Cambria Math"/>
+                <w:i/>
+              </w:rPr>
+            </m:ctrlPr>
+          </m:sSubPr>
+          <m:e>
+            <m:r>
+              <w:rPr>
+                <w:rFonts w:ascii="Cambria Math" w:hAnsi="Cambria Math"/>
+              </w:rPr>
+              <m:t>U</m:t>
+            </m:r>
+          </m:e>
+          <m:sub>
+            <m:r>
+              <w:rPr>
+                <w:rFonts w:ascii="Cambria Math" w:hAnsi="Cambria Math"/>
+              </w:rPr>
+              <m:t>at</m:t>
+            </m:r>
+            <m:sSub>
+              <m:sSubPr>
+                <m:ctrlPr>
+                  <w:rPr>
+                    <w:rFonts w:ascii="Cambria Math" w:hAnsi="Cambria Math"/>
+                    <w:i/>
+                  </w:rPr>
+                </m:ctrlPr>
+              </m:sSubPr>
+              <m:e>
+                <m:r>
+                  <w:rPr>
+                    <w:rFonts w:ascii="Cambria Math" w:hAnsi="Cambria Math"/>
+                  </w:rPr>
+                  <m:t>t</m:t>
+                </m:r>
+              </m:e>
+              <m:sub>
+                <m:r>
+                  <w:rPr>
+                    <w:rFonts w:ascii="Cambria Math" w:hAnsi="Cambria Math"/>
+                  </w:rPr>
+                  <m:t>j</m:t>
+                </m:r>
+              </m:sub>
+            </m:sSub>
+          </m:sub>
+        </m:sSub>
+        <m:r>
+          <w:rPr>
+            <w:rFonts w:ascii="Cambria Math" w:hAnsi="Cambria Math"/>
+          </w:rPr>
+          <m:t>=</m:t>
+        </m:r>
+        <m:d>
+          <m:dPr>
+            <m:begChr m:val="["/>
+            <m:endChr m:val="]"/>
+            <m:ctrlPr>
+              <w:rPr>
+                <w:rFonts w:ascii="Cambria Math" w:hAnsi="Cambria Math"/>
+                <w:i/>
+              </w:rPr>
+            </m:ctrlPr>
+          </m:dPr>
+          <m:e>
+            <m:m>
+              <m:mPr>
+                <m:mcs>
+                  <m:mc>
+                    <m:mcPr>
+                      <m:count m:val="1"/>
+                      <m:mcJc m:val="center"/>
+                    </m:mcPr>
+                  </m:mc>
+                </m:mcs>
+                <m:ctrlPr>
+                  <w:rPr>
+                    <w:rFonts w:ascii="Cambria Math" w:hAnsi="Cambria Math"/>
+                    <w:i/>
+                  </w:rPr>
+                </m:ctrlPr>
+              </m:mPr>
+              <m:mr>
+                <m:e>
+                  <m:sSub>
+                    <m:sSubPr>
+                      <m:ctrlPr>
+                        <w:rPr>
+                          <w:rFonts w:ascii="Cambria Math" w:hAnsi="Cambria Math"/>
+                          <w:i/>
+                        </w:rPr>
+                      </m:ctrlPr>
+                    </m:sSubPr>
+                    <m:e>
+                      <m:r>
+                        <w:rPr>
+                          <w:rFonts w:ascii="Cambria Math" w:hAnsi="Cambria Math"/>
+                        </w:rPr>
+                        <m:t>FK</m:t>
+                      </m:r>
+                    </m:e>
+                    <m:sub>
+                      <m:r>
+                        <w:rPr>
+                          <w:rFonts w:ascii="Cambria Math" w:hAnsi="Cambria Math"/>
+                        </w:rPr>
+                        <m:t>j</m:t>
+                      </m:r>
+                      <m:r>
+                        <w:rPr>
+                          <w:rFonts w:ascii="Cambria Math" w:hAnsi="Cambria Math"/>
+                        </w:rPr>
+                        <m:t>x</m:t>
+                      </m:r>
+                    </m:sub>
+                  </m:sSub>
+                  <m:r>
+                    <w:rPr>
+                      <w:rFonts w:ascii="Cambria Math" w:hAnsi="Cambria Math"/>
+                    </w:rPr>
+                    <m:t>-</m:t>
+                  </m:r>
+                  <m:sSub>
+                    <m:sSubPr>
+                      <m:ctrlPr>
+                        <w:rPr>
+                          <w:rFonts w:ascii="Cambria Math" w:hAnsi="Cambria Math"/>
+                          <w:i/>
+                        </w:rPr>
+                      </m:ctrlPr>
+                    </m:sSubPr>
+                    <m:e>
+                      <m:r>
+                        <w:rPr>
+                          <w:rFonts w:ascii="Cambria Math" w:hAnsi="Cambria Math"/>
+                        </w:rPr>
+                        <m:t>g</m:t>
+                      </m:r>
+                    </m:e>
+                    <m:sub>
+                      <m:r>
+                        <w:rPr>
+                          <w:rFonts w:ascii="Cambria Math" w:hAnsi="Cambria Math"/>
+                        </w:rPr>
+                        <m:t>x</m:t>
+                      </m:r>
+                    </m:sub>
+                  </m:sSub>
+                </m:e>
+              </m:mr>
+              <m:mr>
+                <m:e>
+                  <m:sSub>
+                    <m:sSubPr>
+                      <m:ctrlPr>
+                        <w:rPr>
+                          <w:rFonts w:ascii="Cambria Math" w:hAnsi="Cambria Math"/>
+                          <w:i/>
+                        </w:rPr>
+                      </m:ctrlPr>
+                    </m:sSubPr>
+                    <m:e>
+                      <m:r>
+                        <w:rPr>
+                          <w:rFonts w:ascii="Cambria Math" w:hAnsi="Cambria Math"/>
+                        </w:rPr>
+                        <m:t>FK</m:t>
+                      </m:r>
+                    </m:e>
+                    <m:sub>
+                      <m:r>
+                        <w:rPr>
+                          <w:rFonts w:ascii="Cambria Math" w:hAnsi="Cambria Math"/>
+                        </w:rPr>
+                        <m:t>jy</m:t>
+                      </m:r>
+                    </m:sub>
+                  </m:sSub>
+                  <m:r>
+                    <w:rPr>
+                      <w:rFonts w:ascii="Cambria Math" w:hAnsi="Cambria Math"/>
+                    </w:rPr>
+                    <m:t>-</m:t>
+                  </m:r>
+                  <m:sSub>
+                    <m:sSubPr>
+                      <m:ctrlPr>
+                        <w:rPr>
+                          <w:rFonts w:ascii="Cambria Math" w:hAnsi="Cambria Math"/>
+                          <w:i/>
+                        </w:rPr>
+                      </m:ctrlPr>
+                    </m:sSubPr>
+                    <m:e>
+                      <m:r>
+                        <w:rPr>
+                          <w:rFonts w:ascii="Cambria Math" w:hAnsi="Cambria Math"/>
+                        </w:rPr>
+                        <m:t>g</m:t>
+                      </m:r>
+                    </m:e>
+                    <m:sub>
+                      <m:r>
+                        <w:rPr>
+                          <w:rFonts w:ascii="Cambria Math" w:hAnsi="Cambria Math"/>
+                        </w:rPr>
+                        <m:t>y</m:t>
+                      </m:r>
+                    </m:sub>
+                  </m:sSub>
+                </m:e>
+              </m:mr>
+            </m:m>
+          </m:e>
+        </m:d>
+      </m:oMath>
+    </w:p>
+    <w:p>
+      <w:pPr>
+        <w:rPr>
+          <w:rFonts w:eastAsiaTheme="minorEastAsia"/>
+        </w:rPr>
+      </w:pPr>
+      <w:r>
+        <w:rPr>
+          <w:rFonts w:eastAsiaTheme="minorEastAsia"/>
+        </w:rPr>
+        <w:tab/>
+      </w:r>
+      <m:oMath>
+        <m:sSub>
+          <m:sSubPr>
+            <m:ctrlPr>
+              <w:rPr>
+                <w:rFonts w:ascii="Cambria Math" w:eastAsiaTheme="minorEastAsia" w:hAnsi="Cambria Math"/>
+                <w:i/>
+              </w:rPr>
+            </m:ctrlPr>
+          </m:sSubPr>
+          <m:e>
+            <m:r>
+              <w:rPr>
+                <w:rFonts w:ascii="Cambria Math" w:eastAsiaTheme="minorEastAsia" w:hAnsi="Cambria Math"/>
+              </w:rPr>
+              <m:t>J</m:t>
+            </m:r>
+          </m:e>
+          <m:sub>
+            <m:r>
+              <w:rPr>
+                <w:rFonts w:ascii="Cambria Math" w:eastAsiaTheme="minorEastAsia" w:hAnsi="Cambria Math"/>
+              </w:rPr>
+              <m:t>j</m:t>
+            </m:r>
+          </m:sub>
+        </m:sSub>
+        <m:d>
+          <m:dPr>
+            <m:ctrlPr>
+              <w:rPr>
+                <w:rFonts w:ascii="Cambria Math" w:eastAsiaTheme="minorEastAsia" w:hAnsi="Cambria Math"/>
+                <w:i/>
+              </w:rPr>
+            </m:ctrlPr>
+          </m:dPr>
+          <m:e>
+            <m:r>
+              <w:rPr>
+                <w:rFonts w:ascii="Cambria Math" w:eastAsiaTheme="minorEastAsia" w:hAnsi="Cambria Math"/>
+              </w:rPr>
+              <m:t>q</m:t>
+            </m:r>
+          </m:e>
+        </m:d>
+        <m:r>
+          <w:rPr>
+            <w:rFonts w:ascii="Cambria Math" w:eastAsiaTheme="minorEastAsia" w:hAnsi="Cambria Math"/>
+          </w:rPr>
+          <m:t xml:space="preserve">= </m:t>
+        </m:r>
+        <m:d>
+          <m:dPr>
+            <m:begChr m:val="["/>
+            <m:endChr m:val="]"/>
+            <m:ctrlPr>
+              <w:rPr>
+                <w:rFonts w:ascii="Cambria Math" w:eastAsiaTheme="minorEastAsia" w:hAnsi="Cambria Math"/>
+                <w:i/>
+              </w:rPr>
+            </m:ctrlPr>
+          </m:dPr>
+          <m:e>
+            <m:m>
+              <m:mPr>
+                <m:mcs>
+                  <m:mc>
+                    <m:mcPr>
+                      <m:count m:val="3"/>
+                      <m:mcJc m:val="center"/>
+                    </m:mcPr>
+                  </m:mc>
+                </m:mcs>
+                <m:ctrlPr>
+                  <w:rPr>
+                    <w:rFonts w:ascii="Cambria Math" w:eastAsiaTheme="minorEastAsia" w:hAnsi="Cambria Math"/>
+                    <w:i/>
+                  </w:rPr>
+                </m:ctrlPr>
+              </m:mPr>
+              <m:mr>
+                <m:e>
+                  <m:r>
+                    <w:rPr>
+                      <w:rFonts w:ascii="Cambria Math" w:eastAsiaTheme="minorEastAsia" w:hAnsi="Cambria Math"/>
+                    </w:rPr>
+                    <m:t>1</m:t>
+                  </m:r>
+                </m:e>
+                <m:e>
+                  <m:r>
+                    <w:rPr>
+                      <w:rFonts w:ascii="Cambria Math" w:eastAsiaTheme="minorEastAsia" w:hAnsi="Cambria Math"/>
+                    </w:rPr>
+                    <m:t>0</m:t>
+                  </m:r>
+                </m:e>
+                <m:e>
+                  <m:r>
+                    <w:rPr>
+                      <w:rFonts w:ascii="Cambria Math" w:eastAsiaTheme="minorEastAsia" w:hAnsi="Cambria Math"/>
+                    </w:rPr>
+                    <m:t>-</m:t>
+                  </m:r>
+                  <m:sSub>
+                    <m:sSubPr>
+                      <m:ctrlPr>
+                        <w:rPr>
+                          <w:rFonts w:ascii="Cambria Math" w:eastAsiaTheme="minorEastAsia" w:hAnsi="Cambria Math"/>
+                          <w:i/>
+                        </w:rPr>
+                      </m:ctrlPr>
+                    </m:sSubPr>
+                    <m:e>
+                      <m:r>
+                        <w:rPr>
+                          <w:rFonts w:ascii="Cambria Math" w:eastAsiaTheme="minorEastAsia" w:hAnsi="Cambria Math"/>
+                        </w:rPr>
+                        <m:t>x</m:t>
+                      </m:r>
+                    </m:e>
+                    <m:sub>
+                      <m:r>
+                        <w:rPr>
+                          <w:rFonts w:ascii="Cambria Math" w:eastAsiaTheme="minorEastAsia" w:hAnsi="Cambria Math"/>
+                        </w:rPr>
+                        <m:t>j</m:t>
+                      </m:r>
+                    </m:sub>
+                  </m:sSub>
+                  <m:r>
+                    <w:rPr>
+                      <w:rFonts w:ascii="Cambria Math" w:eastAsiaTheme="minorEastAsia" w:hAnsi="Cambria Math"/>
+                    </w:rPr>
+                    <m:t>sinθ-</m:t>
+                  </m:r>
+                  <m:sSub>
+                    <m:sSubPr>
+                      <m:ctrlPr>
+                        <w:rPr>
+                          <w:rFonts w:ascii="Cambria Math" w:eastAsiaTheme="minorEastAsia" w:hAnsi="Cambria Math"/>
+                          <w:i/>
+                        </w:rPr>
+                      </m:ctrlPr>
+                    </m:sSubPr>
+                    <m:e>
+                      <m:r>
+                        <w:rPr>
+                          <w:rFonts w:ascii="Cambria Math" w:eastAsiaTheme="minorEastAsia" w:hAnsi="Cambria Math"/>
+                        </w:rPr>
+                        <m:t>y</m:t>
+                      </m:r>
+                    </m:e>
+                    <m:sub>
+                      <m:r>
+                        <w:rPr>
+                          <w:rFonts w:ascii="Cambria Math" w:eastAsiaTheme="minorEastAsia" w:hAnsi="Cambria Math"/>
+                        </w:rPr>
+                        <m:t>j</m:t>
+                      </m:r>
+                    </m:sub>
+                  </m:sSub>
+                  <m:r>
+                    <w:rPr>
+                      <w:rFonts w:ascii="Cambria Math" w:eastAsiaTheme="minorEastAsia" w:hAnsi="Cambria Math"/>
+                    </w:rPr>
+                    <m:t>cosθ</m:t>
+                  </m:r>
+                </m:e>
+              </m:mr>
+              <m:mr>
+                <m:e>
+                  <m:r>
+                    <w:rPr>
+                      <w:rFonts w:ascii="Cambria Math" w:eastAsiaTheme="minorEastAsia" w:hAnsi="Cambria Math"/>
+                    </w:rPr>
+                    <m:t>0</m:t>
+                  </m:r>
+                </m:e>
+                <m:e>
+                  <m:r>
+                    <w:rPr>
+                      <w:rFonts w:ascii="Cambria Math" w:eastAsiaTheme="minorEastAsia" w:hAnsi="Cambria Math"/>
+                    </w:rPr>
+                    <m:t>1</m:t>
+                  </m:r>
+                </m:e>
+                <m:e>
+                  <m:sSub>
+                    <m:sSubPr>
+                      <m:ctrlPr>
+                        <w:rPr>
+                          <w:rFonts w:ascii="Cambria Math" w:eastAsiaTheme="minorEastAsia" w:hAnsi="Cambria Math"/>
+                          <w:i/>
+                        </w:rPr>
+                      </m:ctrlPr>
+                    </m:sSubPr>
+                    <m:e>
+                      <m:r>
+                        <w:rPr>
+                          <w:rFonts w:ascii="Cambria Math" w:eastAsiaTheme="minorEastAsia" w:hAnsi="Cambria Math"/>
+                        </w:rPr>
+                        <m:t>x</m:t>
+                      </m:r>
+                    </m:e>
+                    <m:sub>
+                      <m:r>
+                        <w:rPr>
+                          <w:rFonts w:ascii="Cambria Math" w:eastAsiaTheme="minorEastAsia" w:hAnsi="Cambria Math"/>
+                        </w:rPr>
+                        <m:t>j</m:t>
+                      </m:r>
+                    </m:sub>
+                  </m:sSub>
+                  <m:r>
+                    <w:rPr>
+                      <w:rFonts w:ascii="Cambria Math" w:eastAsiaTheme="minorEastAsia" w:hAnsi="Cambria Math"/>
+                    </w:rPr>
+                    <m:t>cosθ-</m:t>
+                  </m:r>
+                  <m:sSub>
+                    <m:sSubPr>
+                      <m:ctrlPr>
+                        <w:rPr>
+                          <w:rFonts w:ascii="Cambria Math" w:eastAsiaTheme="minorEastAsia" w:hAnsi="Cambria Math"/>
+                          <w:i/>
+                        </w:rPr>
+                      </m:ctrlPr>
+                    </m:sSubPr>
+                    <m:e>
+                      <m:r>
+                        <w:rPr>
+                          <w:rFonts w:ascii="Cambria Math" w:eastAsiaTheme="minorEastAsia" w:hAnsi="Cambria Math"/>
+                        </w:rPr>
+                        <m:t>y</m:t>
+                      </m:r>
+                    </m:e>
+                    <m:sub>
+                      <m:r>
+                        <w:rPr>
+                          <w:rFonts w:ascii="Cambria Math" w:eastAsiaTheme="minorEastAsia" w:hAnsi="Cambria Math"/>
+                        </w:rPr>
+                        <m:t>j</m:t>
+                      </m:r>
+                    </m:sub>
+                  </m:sSub>
+                  <m:r>
+                    <w:rPr>
+                      <w:rFonts w:ascii="Cambria Math" w:eastAsiaTheme="minorEastAsia" w:hAnsi="Cambria Math"/>
+                    </w:rPr>
+                    <m:t>sinθ</m:t>
+                  </m:r>
+                </m:e>
+              </m:mr>
+            </m:m>
+          </m:e>
+        </m:d>
+      </m:oMath>
+    </w:p>
+    <w:p>
+      <w:pPr>
+        <w:rPr>
+          <w:rFonts w:eastAsiaTheme="minorEastAsia"/>
+        </w:rPr>
+      </w:pPr>
+      <w:r>
+        <w:rPr>
+          <w:rFonts w:eastAsiaTheme="minorEastAsia"/>
+        </w:rPr>
+        <w:tab/>
+      </w:r>
+      <m:oMath>
+        <m:sSub>
+          <m:sSubPr>
+            <m:ctrlPr>
+              <w:rPr>
+                <w:rFonts w:ascii="Cambria Math" w:eastAsiaTheme="minorEastAsia" w:hAnsi="Cambria Math"/>
+                <w:i/>
+              </w:rPr>
+            </m:ctrlPr>
+          </m:sSubPr>
+          <m:e>
+            <m:r>
+              <w:rPr>
+                <w:rFonts w:ascii="Cambria Math" w:eastAsiaTheme="minorEastAsia" w:hAnsi="Cambria Math"/>
+              </w:rPr>
+              <m:t>totaForce</m:t>
+            </m:r>
+          </m:e>
+          <m:sub>
+            <m:r>
+              <w:rPr>
+                <w:rFonts w:ascii="Cambria Math" w:eastAsiaTheme="minorEastAsia" w:hAnsi="Cambria Math"/>
+              </w:rPr>
+              <m:t>x</m:t>
+            </m:r>
+          </m:sub>
+        </m:sSub>
+        <m:r>
+          <w:rPr>
+            <w:rFonts w:ascii="Cambria Math" w:eastAsiaTheme="minorEastAsia" w:hAnsi="Cambria Math"/>
+          </w:rPr>
+          <m:t>+</m:t>
+        </m:r>
+        <m:r>
+          <w:rPr>
+            <w:rFonts w:ascii="Cambria Math" w:eastAsiaTheme="minorEastAsia" w:hAnsi="Cambria Math"/>
+          </w:rPr>
+          <m:t>=</m:t>
+        </m:r>
+      </m:oMath>
+      <w:r>
+        <w:rPr>
+          <w:rFonts w:eastAsiaTheme="minorEastAsia"/>
+        </w:rPr>
+        <w:t>(</w:t>
+      </w:r>
+      <m:oMath>
+        <m:sSub>
+          <m:sSubPr>
+            <m:ctrlPr>
+              <w:rPr>
+                <w:rFonts w:ascii="Cambria Math" w:eastAsiaTheme="minorEastAsia" w:hAnsi="Cambria Math"/>
+                <w:i/>
+              </w:rPr>
+            </m:ctrlPr>
+          </m:sSubPr>
+          <m:e>
+            <m:r>
+              <w:rPr>
+                <w:rFonts w:ascii="Cambria Math" w:eastAsiaTheme="minorEastAsia" w:hAnsi="Cambria Math"/>
+              </w:rPr>
+              <m:t>FK</m:t>
+            </m:r>
+          </m:e>
+          <m:sub>
+            <m:r>
+              <w:rPr>
+                <w:rFonts w:ascii="Cambria Math" w:eastAsiaTheme="minorEastAsia" w:hAnsi="Cambria Math"/>
+              </w:rPr>
+              <m:t>jx</m:t>
+            </m:r>
+          </m:sub>
+        </m:sSub>
+        <m:r>
+          <w:rPr>
+            <w:rFonts w:ascii="Cambria Math" w:eastAsiaTheme="minorEastAsia" w:hAnsi="Cambria Math"/>
+          </w:rPr>
+          <m:t>-</m:t>
+        </m:r>
+        <m:sSub>
+          <m:sSubPr>
+            <m:ctrlPr>
+              <w:rPr>
+                <w:rFonts w:ascii="Cambria Math" w:eastAsiaTheme="minorEastAsia" w:hAnsi="Cambria Math"/>
+                <w:i/>
+              </w:rPr>
+            </m:ctrlPr>
+          </m:sSubPr>
+          <m:e>
+            <m:r>
+              <w:rPr>
+                <w:rFonts w:ascii="Cambria Math" w:eastAsiaTheme="minorEastAsia" w:hAnsi="Cambria Math"/>
+              </w:rPr>
+              <m:t>g</m:t>
+            </m:r>
+          </m:e>
+          <m:sub>
+            <m:r>
+              <w:rPr>
+                <w:rFonts w:ascii="Cambria Math" w:eastAsiaTheme="minorEastAsia" w:hAnsi="Cambria Math"/>
+              </w:rPr>
+              <m:t>x</m:t>
+            </m:r>
+          </m:sub>
+        </m:sSub>
+        <m:r>
+          <w:rPr>
+            <w:rFonts w:ascii="Cambria Math" w:eastAsiaTheme="minorEastAsia" w:hAnsi="Cambria Math"/>
+          </w:rPr>
+          <m:t>)</m:t>
+        </m:r>
+      </m:oMath>
+    </w:p>
+    <w:p>
+      <w:pPr>
+        <w:rPr>
+          <w:rFonts w:eastAsiaTheme="minorEastAsia"/>
+        </w:rPr>
+      </w:pPr>
+      <w:r>
+        <w:rPr>
+          <w:rFonts w:eastAsiaTheme="minorEastAsia"/>
+        </w:rPr>
+        <w:t xml:space="preserve"> </w:t>
+      </w:r>
+      <w:r>
+        <w:rPr>
+          <w:rFonts w:eastAsiaTheme="minorEastAsia"/>
+        </w:rPr>
+        <w:tab/>
+      </w:r>
+      <m:oMath>
+        <m:sSub>
+          <m:sSubPr>
+            <m:ctrlPr>
+              <w:rPr>
+                <w:rFonts w:ascii="Cambria Math" w:eastAsiaTheme="minorEastAsia" w:hAnsi="Cambria Math"/>
+                <w:i/>
+              </w:rPr>
+            </m:ctrlPr>
+          </m:sSubPr>
+          <m:e>
+            <m:r>
+              <w:rPr>
+                <w:rFonts w:ascii="Cambria Math" w:eastAsiaTheme="minorEastAsia" w:hAnsi="Cambria Math"/>
+              </w:rPr>
+              <m:t>totalForce</m:t>
+            </m:r>
+          </m:e>
+          <m:sub>
+            <m:r>
+              <w:rPr>
+                <w:rFonts w:ascii="Cambria Math" w:eastAsiaTheme="minorEastAsia" w:hAnsi="Cambria Math"/>
+              </w:rPr>
+              <m:t>y</m:t>
+            </m:r>
+          </m:sub>
+        </m:sSub>
+        <m:r>
+          <w:rPr>
+            <w:rFonts w:ascii="Cambria Math" w:eastAsiaTheme="minorEastAsia" w:hAnsi="Cambria Math"/>
+          </w:rPr>
+          <m:t>+=</m:t>
+        </m:r>
+        <m:sSub>
+          <m:sSubPr>
+            <m:ctrlPr>
+              <w:rPr>
+                <w:rFonts w:ascii="Cambria Math" w:eastAsiaTheme="minorEastAsia" w:hAnsi="Cambria Math"/>
+                <w:i/>
+              </w:rPr>
+            </m:ctrlPr>
+          </m:sSubPr>
+          <m:e>
+            <m:r>
+              <w:rPr>
+                <w:rFonts w:ascii="Cambria Math" w:eastAsiaTheme="minorEastAsia" w:hAnsi="Cambria Math"/>
+              </w:rPr>
+              <m:t>(</m:t>
+            </m:r>
+            <m:r>
+              <w:rPr>
+                <w:rFonts w:ascii="Cambria Math" w:eastAsiaTheme="minorEastAsia" w:hAnsi="Cambria Math"/>
+              </w:rPr>
+              <m:t>FK</m:t>
+            </m:r>
+          </m:e>
+          <m:sub>
+            <m:r>
+              <w:rPr>
+                <w:rFonts w:ascii="Cambria Math" w:eastAsiaTheme="minorEastAsia" w:hAnsi="Cambria Math"/>
+              </w:rPr>
+              <m:t>jy</m:t>
+            </m:r>
+          </m:sub>
+        </m:sSub>
+        <m:r>
+          <w:rPr>
+            <w:rFonts w:ascii="Cambria Math" w:eastAsiaTheme="minorEastAsia" w:hAnsi="Cambria Math"/>
+          </w:rPr>
+          <m:t>-</m:t>
+        </m:r>
+        <m:sSub>
+          <m:sSubPr>
+            <m:ctrlPr>
+              <w:rPr>
+                <w:rFonts w:ascii="Cambria Math" w:eastAsiaTheme="minorEastAsia" w:hAnsi="Cambria Math"/>
+                <w:i/>
+              </w:rPr>
+            </m:ctrlPr>
+          </m:sSubPr>
+          <m:e>
+            <m:r>
+              <w:rPr>
+                <w:rFonts w:ascii="Cambria Math" w:eastAsiaTheme="minorEastAsia" w:hAnsi="Cambria Math"/>
+              </w:rPr>
+              <m:t>g</m:t>
+            </m:r>
+          </m:e>
+          <m:sub>
+            <m:r>
+              <w:rPr>
+                <w:rFonts w:ascii="Cambria Math" w:eastAsiaTheme="minorEastAsia" w:hAnsi="Cambria Math"/>
+              </w:rPr>
+              <m:t>y</m:t>
+            </m:r>
+          </m:sub>
+        </m:sSub>
+        <m:r>
+          <w:rPr>
+            <w:rFonts w:ascii="Cambria Math" w:eastAsiaTheme="minorEastAsia" w:hAnsi="Cambria Math"/>
+          </w:rPr>
+          <m:t>)</m:t>
+        </m:r>
+      </m:oMath>
+    </w:p>
+    <w:p>
+      <w:pPr>
+        <w:rPr>
+          <w:rFonts w:eastAsiaTheme="minorEastAsia"/>
+        </w:rPr>
+      </w:pPr>
+      <w:r>
+        <w:rPr>
+          <w:rFonts w:eastAsiaTheme="minorEastAsia"/>
+        </w:rPr>
+        <w:tab/>
+      </w:r>
+      <w:proofErr w:type="spellStart"/>
+      <w:proofErr w:type="gramStart"/>
+      <w:r>
+        <w:rPr>
+          <w:rFonts w:eastAsiaTheme="minorEastAsia"/>
+        </w:rPr>
+        <w:t>totalTheta</w:t>
+      </w:r>
+      <w:proofErr w:type="spellEnd"/>
+      <w:proofErr w:type="gramEnd"/>
+      <w:r>
+        <w:rPr>
+          <w:rFonts w:eastAsiaTheme="minorEastAsia"/>
+        </w:rPr>
+        <w:t xml:space="preserve"> +=(</w:t>
+      </w:r>
+      <m:oMath>
+        <m:sSub>
+          <m:sSubPr>
+            <m:ctrlPr>
+              <w:rPr>
+                <w:rFonts w:ascii="Cambria Math" w:eastAsiaTheme="minorEastAsia" w:hAnsi="Cambria Math"/>
+                <w:i/>
+              </w:rPr>
+            </m:ctrlPr>
+          </m:sSubPr>
+          <m:e>
+            <m:r>
+              <w:rPr>
+                <w:rFonts w:ascii="Cambria Math" w:eastAsiaTheme="minorEastAsia" w:hAnsi="Cambria Math"/>
+              </w:rPr>
+              <m:t>(</m:t>
+            </m:r>
+            <m:r>
+              <w:rPr>
+                <w:rFonts w:ascii="Cambria Math" w:eastAsiaTheme="minorEastAsia" w:hAnsi="Cambria Math"/>
+              </w:rPr>
+              <m:t>FK</m:t>
+            </m:r>
+          </m:e>
+          <m:sub>
+            <m:r>
+              <w:rPr>
+                <w:rFonts w:ascii="Cambria Math" w:eastAsiaTheme="minorEastAsia" w:hAnsi="Cambria Math"/>
+              </w:rPr>
+              <m:t>jx</m:t>
+            </m:r>
+          </m:sub>
+        </m:sSub>
+        <m:r>
+          <w:rPr>
+            <w:rFonts w:ascii="Cambria Math" w:eastAsiaTheme="minorEastAsia" w:hAnsi="Cambria Math"/>
+          </w:rPr>
+          <m:t>-</m:t>
+        </m:r>
+        <m:sSub>
+          <m:sSubPr>
+            <m:ctrlPr>
+              <w:rPr>
+                <w:rFonts w:ascii="Cambria Math" w:eastAsiaTheme="minorEastAsia" w:hAnsi="Cambria Math"/>
+                <w:i/>
+              </w:rPr>
+            </m:ctrlPr>
+          </m:sSubPr>
+          <m:e>
+            <m:r>
+              <w:rPr>
+                <w:rFonts w:ascii="Cambria Math" w:eastAsiaTheme="minorEastAsia" w:hAnsi="Cambria Math"/>
+              </w:rPr>
+              <m:t>g</m:t>
+            </m:r>
+          </m:e>
+          <m:sub>
+            <m:r>
+              <w:rPr>
+                <w:rFonts w:ascii="Cambria Math" w:eastAsiaTheme="minorEastAsia" w:hAnsi="Cambria Math"/>
+              </w:rPr>
+              <m:t>x</m:t>
+            </m:r>
+          </m:sub>
+        </m:sSub>
+        <m:r>
+          <w:rPr>
+            <w:rFonts w:ascii="Cambria Math" w:eastAsiaTheme="minorEastAsia" w:hAnsi="Cambria Math"/>
+          </w:rPr>
+          <m:t>)</m:t>
+        </m:r>
+        <m:d>
+          <m:dPr>
+            <m:ctrlPr>
+              <w:rPr>
+                <w:rFonts w:ascii="Cambria Math" w:eastAsiaTheme="minorEastAsia" w:hAnsi="Cambria Math"/>
+                <w:i/>
+              </w:rPr>
+            </m:ctrlPr>
+          </m:dPr>
+          <m:e>
+            <m:r>
+              <w:rPr>
+                <w:rFonts w:ascii="Cambria Math" w:eastAsiaTheme="minorEastAsia" w:hAnsi="Cambria Math"/>
+              </w:rPr>
+              <m:t>-</m:t>
+            </m:r>
+            <m:sSub>
+              <m:sSubPr>
+                <m:ctrlPr>
+                  <w:rPr>
+                    <w:rFonts w:ascii="Cambria Math" w:eastAsiaTheme="minorEastAsia" w:hAnsi="Cambria Math"/>
+                    <w:i/>
+                  </w:rPr>
+                </m:ctrlPr>
+              </m:sSubPr>
+              <m:e>
+                <m:r>
+                  <w:rPr>
+                    <w:rFonts w:ascii="Cambria Math" w:eastAsiaTheme="minorEastAsia" w:hAnsi="Cambria Math"/>
+                  </w:rPr>
+                  <m:t>x</m:t>
+                </m:r>
+              </m:e>
+              <m:sub>
+                <m:r>
+                  <w:rPr>
+                    <w:rFonts w:ascii="Cambria Math" w:eastAsiaTheme="minorEastAsia" w:hAnsi="Cambria Math"/>
+                  </w:rPr>
+                  <m:t>j</m:t>
+                </m:r>
+              </m:sub>
+            </m:sSub>
+            <m:r>
+              <w:rPr>
+                <w:rFonts w:ascii="Cambria Math" w:eastAsiaTheme="minorEastAsia" w:hAnsi="Cambria Math"/>
+              </w:rPr>
+              <m:t>sinθ-</m:t>
+            </m:r>
+            <m:sSub>
+              <m:sSubPr>
+                <m:ctrlPr>
+                  <w:rPr>
+                    <w:rFonts w:ascii="Cambria Math" w:eastAsiaTheme="minorEastAsia" w:hAnsi="Cambria Math"/>
+                    <w:i/>
+                  </w:rPr>
+                </m:ctrlPr>
+              </m:sSubPr>
+              <m:e>
+                <m:r>
+                  <w:rPr>
+                    <w:rFonts w:ascii="Cambria Math" w:eastAsiaTheme="minorEastAsia" w:hAnsi="Cambria Math"/>
+                  </w:rPr>
+                  <m:t>y</m:t>
+                </m:r>
+              </m:e>
+              <m:sub>
+                <m:r>
+                  <w:rPr>
+                    <w:rFonts w:ascii="Cambria Math" w:eastAsiaTheme="minorEastAsia" w:hAnsi="Cambria Math"/>
+                  </w:rPr>
+                  <m:t>j</m:t>
+                </m:r>
+              </m:sub>
+            </m:sSub>
+            <m:r>
+              <w:rPr>
+                <w:rFonts w:ascii="Cambria Math" w:eastAsiaTheme="minorEastAsia" w:hAnsi="Cambria Math"/>
+              </w:rPr>
+              <m:t>cosθ</m:t>
+            </m:r>
+          </m:e>
+        </m:d>
+        <m:r>
+          <w:rPr>
+            <w:rFonts w:ascii="Cambria Math" w:eastAsiaTheme="minorEastAsia" w:hAnsi="Cambria Math"/>
+          </w:rPr>
+          <m:t>+</m:t>
+        </m:r>
+        <m:d>
+          <m:dPr>
+            <m:ctrlPr>
+              <w:rPr>
+                <w:rFonts w:ascii="Cambria Math" w:eastAsiaTheme="minorEastAsia" w:hAnsi="Cambria Math"/>
+                <w:i/>
+              </w:rPr>
+            </m:ctrlPr>
+          </m:dPr>
+          <m:e>
+            <m:sSub>
+              <m:sSubPr>
+                <m:ctrlPr>
+                  <w:rPr>
+                    <w:rFonts w:ascii="Cambria Math" w:eastAsiaTheme="minorEastAsia" w:hAnsi="Cambria Math"/>
+                    <w:i/>
+                  </w:rPr>
+                </m:ctrlPr>
+              </m:sSubPr>
+              <m:e>
+                <m:r>
+                  <w:rPr>
+                    <w:rFonts w:ascii="Cambria Math" w:eastAsiaTheme="minorEastAsia" w:hAnsi="Cambria Math"/>
+                  </w:rPr>
+                  <m:t>FK</m:t>
+                </m:r>
+              </m:e>
+              <m:sub>
+                <m:r>
+                  <w:rPr>
+                    <w:rFonts w:ascii="Cambria Math" w:eastAsiaTheme="minorEastAsia" w:hAnsi="Cambria Math"/>
+                  </w:rPr>
+                  <m:t>jy</m:t>
+                </m:r>
+              </m:sub>
+            </m:sSub>
+            <m:r>
+              <w:rPr>
+                <w:rFonts w:ascii="Cambria Math" w:eastAsiaTheme="minorEastAsia" w:hAnsi="Cambria Math"/>
+              </w:rPr>
+              <m:t>-</m:t>
+            </m:r>
+            <m:sSub>
+              <m:sSubPr>
+                <m:ctrlPr>
+                  <w:rPr>
+                    <w:rFonts w:ascii="Cambria Math" w:eastAsiaTheme="minorEastAsia" w:hAnsi="Cambria Math"/>
+                    <w:i/>
+                  </w:rPr>
+                </m:ctrlPr>
+              </m:sSubPr>
+              <m:e>
+                <m:r>
+                  <w:rPr>
+                    <w:rFonts w:ascii="Cambria Math" w:eastAsiaTheme="minorEastAsia" w:hAnsi="Cambria Math"/>
+                  </w:rPr>
+                  <m:t>g</m:t>
+                </m:r>
+              </m:e>
+              <m:sub>
+                <m:r>
+                  <w:rPr>
+                    <w:rFonts w:ascii="Cambria Math" w:eastAsiaTheme="minorEastAsia" w:hAnsi="Cambria Math"/>
+                  </w:rPr>
+                  <m:t>y</m:t>
+                </m:r>
+              </m:sub>
+            </m:sSub>
+          </m:e>
+        </m:d>
+        <m:r>
+          <w:rPr>
+            <w:rFonts w:ascii="Cambria Math" w:eastAsiaTheme="minorEastAsia" w:hAnsi="Cambria Math"/>
+          </w:rPr>
+          <m:t>(</m:t>
+        </m:r>
+        <m:sSub>
+          <m:sSubPr>
+            <m:ctrlPr>
+              <w:rPr>
+                <w:rFonts w:ascii="Cambria Math" w:eastAsiaTheme="minorEastAsia" w:hAnsi="Cambria Math"/>
+                <w:i/>
+              </w:rPr>
+            </m:ctrlPr>
+          </m:sSubPr>
+          <m:e>
+            <m:r>
+              <w:rPr>
+                <w:rFonts w:ascii="Cambria Math" w:eastAsiaTheme="minorEastAsia" w:hAnsi="Cambria Math"/>
+              </w:rPr>
+              <m:t>x</m:t>
+            </m:r>
+          </m:e>
+          <m:sub>
+            <m:r>
+              <w:rPr>
+                <w:rFonts w:ascii="Cambria Math" w:eastAsiaTheme="minorEastAsia" w:hAnsi="Cambria Math"/>
+              </w:rPr>
+              <m:t>j</m:t>
+            </m:r>
+          </m:sub>
+        </m:sSub>
+        <m:r>
+          <w:rPr>
+            <w:rFonts w:ascii="Cambria Math" w:eastAsiaTheme="minorEastAsia" w:hAnsi="Cambria Math"/>
+          </w:rPr>
+          <m:t>cosθ-</m:t>
+        </m:r>
+        <m:sSub>
+          <m:sSubPr>
+            <m:ctrlPr>
+              <w:rPr>
+                <w:rFonts w:ascii="Cambria Math" w:eastAsiaTheme="minorEastAsia" w:hAnsi="Cambria Math"/>
+                <w:i/>
+              </w:rPr>
+            </m:ctrlPr>
+          </m:sSubPr>
+          <m:e>
+            <m:r>
+              <w:rPr>
+                <w:rFonts w:ascii="Cambria Math" w:eastAsiaTheme="minorEastAsia" w:hAnsi="Cambria Math"/>
+              </w:rPr>
+              <m:t>y</m:t>
+            </m:r>
+          </m:e>
+          <m:sub>
+            <m:r>
+              <w:rPr>
+                <w:rFonts w:ascii="Cambria Math" w:eastAsiaTheme="minorEastAsia" w:hAnsi="Cambria Math"/>
+              </w:rPr>
+              <m:t>j</m:t>
+            </m:r>
+          </m:sub>
+        </m:sSub>
+        <m:r>
+          <w:rPr>
+            <w:rFonts w:ascii="Cambria Math" w:eastAsiaTheme="minorEastAsia" w:hAnsi="Cambria Math"/>
+          </w:rPr>
+          <m:t>sinθ</m:t>
+        </m:r>
+        <m:r>
+          <w:rPr>
+            <w:rFonts w:ascii="Cambria Math" w:eastAsiaTheme="minorEastAsia" w:hAnsi="Cambria Math"/>
+          </w:rPr>
+          <m:t>))</m:t>
+        </m:r>
+      </m:oMath>
+    </w:p>
+    <w:p>
+      <w:pPr>
+        <w:rPr>
+          <w:rFonts w:eastAsiaTheme="minorEastAsia"/>
+        </w:rPr>
+      </w:pPr>
+      <w:r>
+        <w:rPr>
+          <w:rFonts w:eastAsiaTheme="minorEastAsia"/>
+        </w:rPr>
+        <w:t xml:space="preserve"> </w:t>
+      </w:r>
+      <w:r>
+        <w:rPr>
+          <w:rFonts w:eastAsiaTheme="minorEastAsia"/>
+        </w:rPr>
+        <w:tab/>
+      </w:r>
+      <w:proofErr w:type="gramStart"/>
+      <w:r>
+        <w:rPr>
+          <w:rFonts w:eastAsiaTheme="minorEastAsia"/>
+        </w:rPr>
+        <w:t>for(</w:t>
+      </w:r>
+      <w:proofErr w:type="spellStart"/>
+      <w:proofErr w:type="gramEnd"/>
+      <w:r>
+        <w:rPr>
+          <w:rFonts w:eastAsiaTheme="minorEastAsia"/>
+        </w:rPr>
+        <w:t>int</w:t>
+      </w:r>
+      <w:proofErr w:type="spellEnd"/>
+      <w:r>
+        <w:rPr>
+          <w:rFonts w:eastAsiaTheme="minorEastAsia"/>
+        </w:rPr>
+        <w:t xml:space="preserve"> </w:t>
+      </w:r>
+      <w:proofErr w:type="spellStart"/>
+      <w:r>
+        <w:rPr>
+          <w:rFonts w:eastAsiaTheme="minorEastAsia"/>
+        </w:rPr>
+        <w:t>i</w:t>
+      </w:r>
+      <w:proofErr w:type="spellEnd"/>
+      <w:r>
+        <w:rPr>
+          <w:rFonts w:eastAsiaTheme="minorEastAsia"/>
+        </w:rPr>
+        <w:t>=0;i&lt;</w:t>
+      </w:r>
+      <w:proofErr w:type="spellStart"/>
+      <w:r>
+        <w:rPr>
+          <w:rFonts w:eastAsiaTheme="minorEastAsia"/>
+        </w:rPr>
+        <w:t>numObs;i</w:t>
+      </w:r>
+      <w:proofErr w:type="spellEnd"/>
+      <w:r>
+        <w:rPr>
+          <w:rFonts w:eastAsiaTheme="minorEastAsia"/>
+        </w:rPr>
+        <w:t>++)</w:t>
+      </w:r>
+    </w:p>
+    <w:p>
+      <w:pPr>
+        <w:rPr>
+          <w:rFonts w:eastAsiaTheme="minorEastAsia"/>
+        </w:rPr>
+      </w:pPr>
+      <w:r>
+        <w:rPr>
+          <w:rFonts w:eastAsiaTheme="minorEastAsia"/>
+        </w:rPr>
+        <w:tab/>
+        <w:t>{</w:t>
+      </w:r>
+      <w:r>
+        <w:rPr>
+          <w:rFonts w:eastAsiaTheme="minorEastAsia"/>
+        </w:rPr>
+        <w:tab/>
+      </w:r>
+    </w:p>
+    <w:p>
+      <w:pPr>
+        <w:rPr>
+          <w:rFonts w:eastAsiaTheme="minorEastAsia"/>
+        </w:rPr>
+      </w:pPr>
+      <w:r>
+        <w:rPr>
+          <w:rFonts w:eastAsiaTheme="minorEastAsia"/>
+        </w:rPr>
+        <w:tab/>
+      </w:r>
+      <w:r>
+        <w:rPr>
+          <w:rFonts w:eastAsiaTheme="minorEastAsia"/>
+        </w:rPr>
+        <w:tab/>
+      </w:r>
+      <m:oMath>
+        <m:sSub>
+          <m:sSubPr>
+            <m:ctrlPr>
+              <w:rPr>
+                <w:rFonts w:ascii="Cambria Math" w:eastAsiaTheme="minorEastAsia" w:hAnsi="Cambria Math"/>
+                <w:i/>
+              </w:rPr>
+            </m:ctrlPr>
+          </m:sSubPr>
+          <m:e>
+            <m:r>
+              <w:rPr>
+                <w:rFonts w:ascii="Cambria Math" w:eastAsiaTheme="minorEastAsia" w:hAnsi="Cambria Math"/>
+              </w:rPr>
+              <m:t>U</m:t>
+            </m:r>
+          </m:e>
+          <m:sub>
+            <m:r>
+              <w:rPr>
+                <w:rFonts w:ascii="Cambria Math" w:eastAsiaTheme="minorEastAsia" w:hAnsi="Cambria Math"/>
+              </w:rPr>
+              <m:t>rep_j</m:t>
+            </m:r>
+          </m:sub>
+        </m:sSub>
+        <m:r>
+          <w:rPr>
+            <w:rFonts w:ascii="Cambria Math" w:eastAsiaTheme="minorEastAsia" w:hAnsi="Cambria Math"/>
+          </w:rPr>
+          <m:t>+</m:t>
+        </m:r>
+        <m:r>
+          <w:rPr>
+            <w:rFonts w:ascii="Cambria Math" w:eastAsiaTheme="minorEastAsia" w:hAnsi="Cambria Math"/>
+          </w:rPr>
+          <m:t>=</m:t>
+        </m:r>
+        <m:d>
+          <m:dPr>
+            <m:begChr m:val="["/>
+            <m:endChr m:val="]"/>
+            <m:ctrlPr>
+              <w:rPr>
+                <w:rFonts w:ascii="Cambria Math" w:eastAsiaTheme="minorEastAsia" w:hAnsi="Cambria Math"/>
+                <w:i/>
+              </w:rPr>
+            </m:ctrlPr>
+          </m:dPr>
+          <m:e>
+            <m:m>
+              <m:mPr>
+                <m:mcs>
+                  <m:mc>
+                    <m:mcPr>
+                      <m:count m:val="1"/>
+                      <m:mcJc m:val="center"/>
+                    </m:mcPr>
+                  </m:mc>
+                </m:mcs>
+                <m:ctrlPr>
+                  <w:rPr>
+                    <w:rFonts w:ascii="Cambria Math" w:eastAsiaTheme="minorEastAsia" w:hAnsi="Cambria Math"/>
+                    <w:i/>
+                  </w:rPr>
+                </m:ctrlPr>
+              </m:mPr>
+              <m:mr>
+                <m:e>
+                  <m:sSub>
+                    <m:sSubPr>
+                      <m:ctrlPr>
+                        <w:rPr>
+                          <w:rFonts w:ascii="Cambria Math" w:eastAsiaTheme="minorEastAsia" w:hAnsi="Cambria Math"/>
+                          <w:i/>
+                        </w:rPr>
+                      </m:ctrlPr>
+                    </m:sSubPr>
+                    <m:e>
+                      <m:sSub>
+                        <m:sSubPr>
+                          <m:ctrlPr>
+                            <w:rPr>
+                              <w:rFonts w:ascii="Cambria Math" w:eastAsiaTheme="minorEastAsia" w:hAnsi="Cambria Math"/>
+                              <w:i/>
+                            </w:rPr>
+                          </m:ctrlPr>
+                        </m:sSubPr>
+                        <m:e>
+                          <m:r>
+                            <w:rPr>
+                              <w:rFonts w:ascii="Cambria Math" w:eastAsiaTheme="minorEastAsia" w:hAnsi="Cambria Math"/>
+                            </w:rPr>
+                            <m:t>obs</m:t>
+                          </m:r>
+                        </m:e>
+                        <m:sub>
+                          <m:r>
+                            <w:rPr>
+                              <w:rFonts w:ascii="Cambria Math" w:eastAsiaTheme="minorEastAsia" w:hAnsi="Cambria Math"/>
+                            </w:rPr>
+                            <m:t>ix</m:t>
+                          </m:r>
+                        </m:sub>
+                      </m:sSub>
+                      <m:r>
+                        <w:rPr>
+                          <w:rFonts w:ascii="Cambria Math" w:eastAsiaTheme="minorEastAsia" w:hAnsi="Cambria Math"/>
+                        </w:rPr>
+                        <m:t>-</m:t>
+                      </m:r>
+                      <m:r>
+                        <w:rPr>
+                          <w:rFonts w:ascii="Cambria Math" w:eastAsiaTheme="minorEastAsia" w:hAnsi="Cambria Math"/>
+                        </w:rPr>
+                        <m:t>FK</m:t>
+                      </m:r>
+                    </m:e>
+                    <m:sub>
+                      <m:r>
+                        <w:rPr>
+                          <w:rFonts w:ascii="Cambria Math" w:eastAsiaTheme="minorEastAsia" w:hAnsi="Cambria Math"/>
+                        </w:rPr>
+                        <m:t>j</m:t>
+                      </m:r>
+                      <m:r>
+                        <w:rPr>
+                          <w:rFonts w:ascii="Cambria Math" w:eastAsiaTheme="minorEastAsia" w:hAnsi="Cambria Math"/>
+                        </w:rPr>
+                        <m:t>x</m:t>
+                      </m:r>
+                    </m:sub>
+                  </m:sSub>
+                </m:e>
+              </m:mr>
+              <m:mr>
+                <m:e>
+                  <m:sSub>
+                    <m:sSubPr>
+                      <m:ctrlPr>
+                        <w:rPr>
+                          <w:rFonts w:ascii="Cambria Math" w:eastAsiaTheme="minorEastAsia" w:hAnsi="Cambria Math"/>
+                          <w:i/>
+                        </w:rPr>
+                      </m:ctrlPr>
+                    </m:sSubPr>
+                    <m:e>
+                      <m:sSub>
+                        <m:sSubPr>
+                          <m:ctrlPr>
+                            <w:rPr>
+                              <w:rFonts w:ascii="Cambria Math" w:eastAsiaTheme="minorEastAsia" w:hAnsi="Cambria Math"/>
+                              <w:i/>
+                            </w:rPr>
+                          </m:ctrlPr>
+                        </m:sSubPr>
+                        <m:e>
+                          <m:r>
+                            <w:rPr>
+                              <w:rFonts w:ascii="Cambria Math" w:eastAsiaTheme="minorEastAsia" w:hAnsi="Cambria Math"/>
+                            </w:rPr>
+                            <m:t>obs</m:t>
+                          </m:r>
+                        </m:e>
+                        <m:sub>
+                          <m:r>
+                            <w:rPr>
+                              <w:rFonts w:ascii="Cambria Math" w:eastAsiaTheme="minorEastAsia" w:hAnsi="Cambria Math"/>
+                            </w:rPr>
+                            <m:t>iy</m:t>
+                          </m:r>
+                        </m:sub>
+                      </m:sSub>
+                      <m:r>
+                        <w:rPr>
+                          <w:rFonts w:ascii="Cambria Math" w:eastAsiaTheme="minorEastAsia" w:hAnsi="Cambria Math"/>
+                        </w:rPr>
+                        <m:t>-FK</m:t>
+                      </m:r>
+                    </m:e>
+                    <m:sub>
+                      <m:r>
+                        <w:rPr>
+                          <w:rFonts w:ascii="Cambria Math" w:eastAsiaTheme="minorEastAsia" w:hAnsi="Cambria Math"/>
+                        </w:rPr>
+                        <m:t>jy</m:t>
+                      </m:r>
+                    </m:sub>
+                  </m:sSub>
+                </m:e>
+              </m:mr>
+            </m:m>
+          </m:e>
+        </m:d>
+      </m:oMath>
+    </w:p>
+    <w:p>
+      <w:pPr>
+        <w:rPr>
+          <w:rFonts w:eastAsiaTheme="minorEastAsia"/>
+        </w:rPr>
+      </w:pPr>
+      <w:r>
+        <w:rPr>
+          <w:rFonts w:eastAsiaTheme="minorEastAsia"/>
+        </w:rPr>
+        <w:tab/>
+        <w:t>}</w:t>
+      </w:r>
+    </w:p>
+    <w:p>
+      <w:pPr>
+        <w:rPr>
+          <w:rFonts w:eastAsiaTheme="minorEastAsia"/>
+        </w:rPr>
+      </w:pPr>
+      <w:r>
+        <w:rPr>
+          <w:rFonts w:eastAsiaTheme="minorEastAsia"/>
+        </w:rPr>
+        <w:tab/>
+      </w:r>
+      <m:oMath>
+        <m:sSub>
+          <m:sSubPr>
+            <m:ctrlPr>
+              <w:rPr>
+                <w:rFonts w:ascii="Cambria Math" w:eastAsiaTheme="minorEastAsia" w:hAnsi="Cambria Math"/>
+                <w:i/>
+              </w:rPr>
+            </m:ctrlPr>
+          </m:sSubPr>
+          <m:e>
+            <m:r>
+              <w:rPr>
+                <w:rFonts w:ascii="Cambria Math" w:eastAsiaTheme="minorEastAsia" w:hAnsi="Cambria Math"/>
+              </w:rPr>
+              <m:t>totaForce</m:t>
+            </m:r>
+          </m:e>
+          <m:sub>
+            <m:r>
+              <w:rPr>
+                <w:rFonts w:ascii="Cambria Math" w:eastAsiaTheme="minorEastAsia" w:hAnsi="Cambria Math"/>
+              </w:rPr>
+              <m:t>x</m:t>
+            </m:r>
+          </m:sub>
+        </m:sSub>
+        <m:r>
+          <w:rPr>
+            <w:rFonts w:ascii="Cambria Math" w:eastAsiaTheme="minorEastAsia" w:hAnsi="Cambria Math"/>
+          </w:rPr>
+          <m:t>+=</m:t>
+        </m:r>
+        <m:sSub>
+          <m:sSubPr>
+            <m:ctrlPr>
+              <w:rPr>
+                <w:rFonts w:ascii="Cambria Math" w:eastAsiaTheme="minorEastAsia" w:hAnsi="Cambria Math"/>
+                <w:i/>
+              </w:rPr>
+            </m:ctrlPr>
+          </m:sSubPr>
+          <m:e>
+            <m:r>
+              <w:rPr>
+                <w:rFonts w:ascii="Cambria Math" w:eastAsiaTheme="minorEastAsia" w:hAnsi="Cambria Math"/>
+              </w:rPr>
+              <m:t>U</m:t>
+            </m:r>
+          </m:e>
+          <m:sub>
+            <m:r>
+              <w:rPr>
+                <w:rFonts w:ascii="Cambria Math" w:eastAsiaTheme="minorEastAsia" w:hAnsi="Cambria Math"/>
+              </w:rPr>
+              <m:t>rep_j</m:t>
+            </m:r>
+            <m:r>
+              <w:rPr>
+                <w:rFonts w:ascii="Cambria Math" w:eastAsiaTheme="minorEastAsia" w:hAnsi="Cambria Math"/>
+              </w:rPr>
+              <m:t>x</m:t>
+            </m:r>
+          </m:sub>
+        </m:sSub>
+      </m:oMath>
+    </w:p>
+    <w:p>
+      <w:pPr>
+        <w:rPr>
+          <w:rFonts w:eastAsiaTheme="minorEastAsia"/>
+        </w:rPr>
+      </w:pPr>
+      <w:r>
+        <w:rPr>
+          <w:rFonts w:eastAsiaTheme="minorEastAsia"/>
+        </w:rPr>
+        <w:t xml:space="preserve"> </w:t>
+      </w:r>
+      <w:r>
+        <w:rPr>
+          <w:rFonts w:eastAsiaTheme="minorEastAsia"/>
+        </w:rPr>
+        <w:tab/>
+      </w:r>
+      <m:oMath>
+        <m:sSub>
+          <m:sSubPr>
+            <m:ctrlPr>
+              <w:rPr>
+                <w:rFonts w:ascii="Cambria Math" w:eastAsiaTheme="minorEastAsia" w:hAnsi="Cambria Math"/>
+                <w:i/>
+              </w:rPr>
+            </m:ctrlPr>
+          </m:sSubPr>
+          <m:e>
+            <m:r>
+              <w:rPr>
+                <w:rFonts w:ascii="Cambria Math" w:eastAsiaTheme="minorEastAsia" w:hAnsi="Cambria Math"/>
+              </w:rPr>
+              <m:t>totalForce</m:t>
+            </m:r>
+          </m:e>
+          <m:sub>
+            <m:r>
+              <w:rPr>
+                <w:rFonts w:ascii="Cambria Math" w:eastAsiaTheme="minorEastAsia" w:hAnsi="Cambria Math"/>
+              </w:rPr>
+              <m:t>y</m:t>
+            </m:r>
+          </m:sub>
+        </m:sSub>
+        <m:r>
+          <w:rPr>
+            <w:rFonts w:ascii="Cambria Math" w:eastAsiaTheme="minorEastAsia" w:hAnsi="Cambria Math"/>
+          </w:rPr>
+          <m:t>+=</m:t>
+        </m:r>
+        <m:sSub>
+          <m:sSubPr>
+            <m:ctrlPr>
+              <w:rPr>
+                <w:rFonts w:ascii="Cambria Math" w:eastAsiaTheme="minorEastAsia" w:hAnsi="Cambria Math"/>
+                <w:i/>
+              </w:rPr>
+            </m:ctrlPr>
+          </m:sSubPr>
+          <m:e>
+            <m:r>
+              <w:rPr>
+                <w:rFonts w:ascii="Cambria Math" w:eastAsiaTheme="minorEastAsia" w:hAnsi="Cambria Math"/>
+              </w:rPr>
+              <m:t>U</m:t>
+            </m:r>
+          </m:e>
+          <m:sub>
+            <m:r>
+              <w:rPr>
+                <w:rFonts w:ascii="Cambria Math" w:eastAsiaTheme="minorEastAsia" w:hAnsi="Cambria Math"/>
+              </w:rPr>
+              <m:t>rep_j</m:t>
+            </m:r>
+            <m:r>
+              <w:rPr>
+                <w:rFonts w:ascii="Cambria Math" w:eastAsiaTheme="minorEastAsia" w:hAnsi="Cambria Math"/>
+              </w:rPr>
+              <m:t>y</m:t>
+            </m:r>
+          </m:sub>
+        </m:sSub>
+      </m:oMath>
+    </w:p>
+    <w:p>
+      <w:pPr>
+        <w:rPr>
+          <w:rFonts w:eastAsiaTheme="minorEastAsia"/>
+        </w:rPr>
+      </w:pPr>
+      <w:r>
+        <w:rPr>
+          <w:rFonts w:eastAsiaTheme="minorEastAsia"/>
+        </w:rPr>
+        <w:tab/>
+      </w:r>
+      <w:proofErr w:type="spellStart"/>
+      <w:proofErr w:type="gramStart"/>
+      <w:r>
+        <w:rPr>
+          <w:rFonts w:eastAsiaTheme="minorEastAsia"/>
+        </w:rPr>
+        <w:t>totalTheta</w:t>
+      </w:r>
+      <w:proofErr w:type="spellEnd"/>
+      <w:proofErr w:type="gramEnd"/>
+      <w:r>
+        <w:rPr>
+          <w:rFonts w:eastAsiaTheme="minorEastAsia"/>
+        </w:rPr>
+        <w:t xml:space="preserve"> +=(</w:t>
+      </w:r>
+      <m:oMath>
+        <m:sSub>
+          <m:sSubPr>
+            <m:ctrlPr>
+              <w:rPr>
+                <w:rFonts w:ascii="Cambria Math" w:eastAsiaTheme="minorEastAsia" w:hAnsi="Cambria Math"/>
+                <w:i/>
+              </w:rPr>
+            </m:ctrlPr>
+          </m:sSubPr>
+          <m:e>
+            <m:r>
+              <w:rPr>
+                <w:rFonts w:ascii="Cambria Math" w:eastAsiaTheme="minorEastAsia" w:hAnsi="Cambria Math"/>
+              </w:rPr>
+              <m:t>U</m:t>
+            </m:r>
+          </m:e>
+          <m:sub>
+            <m:r>
+              <w:rPr>
+                <w:rFonts w:ascii="Cambria Math" w:eastAsiaTheme="minorEastAsia" w:hAnsi="Cambria Math"/>
+              </w:rPr>
+              <m:t>rep_j</m:t>
+            </m:r>
+            <m:r>
+              <w:rPr>
+                <w:rFonts w:ascii="Cambria Math" w:eastAsiaTheme="minorEastAsia" w:hAnsi="Cambria Math"/>
+              </w:rPr>
+              <m:t>x</m:t>
+            </m:r>
+          </m:sub>
+        </m:sSub>
+        <m:d>
+          <m:dPr>
+            <m:ctrlPr>
+              <w:rPr>
+                <w:rFonts w:ascii="Cambria Math" w:eastAsiaTheme="minorEastAsia" w:hAnsi="Cambria Math"/>
+                <w:i/>
+              </w:rPr>
+            </m:ctrlPr>
+          </m:dPr>
+          <m:e>
+            <m:r>
+              <w:rPr>
+                <w:rFonts w:ascii="Cambria Math" w:eastAsiaTheme="minorEastAsia" w:hAnsi="Cambria Math"/>
+              </w:rPr>
+              <m:t>-</m:t>
+            </m:r>
+            <m:sSub>
+              <m:sSubPr>
+                <m:ctrlPr>
+                  <w:rPr>
+                    <w:rFonts w:ascii="Cambria Math" w:eastAsiaTheme="minorEastAsia" w:hAnsi="Cambria Math"/>
+                    <w:i/>
+                  </w:rPr>
+                </m:ctrlPr>
+              </m:sSubPr>
+              <m:e>
+                <m:r>
+                  <w:rPr>
+                    <w:rFonts w:ascii="Cambria Math" w:eastAsiaTheme="minorEastAsia" w:hAnsi="Cambria Math"/>
+                  </w:rPr>
+                  <m:t>x</m:t>
+                </m:r>
+              </m:e>
+              <m:sub>
+                <m:r>
+                  <w:rPr>
+                    <w:rFonts w:ascii="Cambria Math" w:eastAsiaTheme="minorEastAsia" w:hAnsi="Cambria Math"/>
+                  </w:rPr>
+                  <m:t>j</m:t>
+                </m:r>
+              </m:sub>
+            </m:sSub>
+            <m:r>
+              <w:rPr>
+                <w:rFonts w:ascii="Cambria Math" w:eastAsiaTheme="minorEastAsia" w:hAnsi="Cambria Math"/>
+              </w:rPr>
+              <m:t>sinθ-</m:t>
+            </m:r>
+            <m:sSub>
+              <m:sSubPr>
+                <m:ctrlPr>
+                  <w:rPr>
+                    <w:rFonts w:ascii="Cambria Math" w:eastAsiaTheme="minorEastAsia" w:hAnsi="Cambria Math"/>
+                    <w:i/>
+                  </w:rPr>
+                </m:ctrlPr>
+              </m:sSubPr>
+              <m:e>
+                <m:r>
+                  <w:rPr>
+                    <w:rFonts w:ascii="Cambria Math" w:eastAsiaTheme="minorEastAsia" w:hAnsi="Cambria Math"/>
+                  </w:rPr>
+                  <m:t>y</m:t>
+                </m:r>
+              </m:e>
+              <m:sub>
+                <m:r>
+                  <w:rPr>
+                    <w:rFonts w:ascii="Cambria Math" w:eastAsiaTheme="minorEastAsia" w:hAnsi="Cambria Math"/>
+                  </w:rPr>
+                  <m:t>j</m:t>
+                </m:r>
+              </m:sub>
+            </m:sSub>
+            <m:r>
+              <w:rPr>
+                <w:rFonts w:ascii="Cambria Math" w:eastAsiaTheme="minorEastAsia" w:hAnsi="Cambria Math"/>
+              </w:rPr>
+              <m:t>cosθ</m:t>
+            </m:r>
+          </m:e>
+        </m:d>
+        <m:r>
+          <w:rPr>
+            <w:rFonts w:ascii="Cambria Math" w:eastAsiaTheme="minorEastAsia" w:hAnsi="Cambria Math"/>
+          </w:rPr>
+          <m:t>+</m:t>
+        </m:r>
+        <m:sSub>
+          <m:sSubPr>
+            <m:ctrlPr>
+              <w:rPr>
+                <w:rFonts w:ascii="Cambria Math" w:eastAsiaTheme="minorEastAsia" w:hAnsi="Cambria Math"/>
+                <w:i/>
+              </w:rPr>
+            </m:ctrlPr>
+          </m:sSubPr>
+          <m:e>
+            <m:r>
+              <w:rPr>
+                <w:rFonts w:ascii="Cambria Math" w:eastAsiaTheme="minorEastAsia" w:hAnsi="Cambria Math"/>
+              </w:rPr>
+              <m:t>U</m:t>
+            </m:r>
+          </m:e>
+          <m:sub>
+            <m:r>
+              <w:rPr>
+                <w:rFonts w:ascii="Cambria Math" w:eastAsiaTheme="minorEastAsia" w:hAnsi="Cambria Math"/>
+              </w:rPr>
+              <m:t>rep_j</m:t>
+            </m:r>
+            <m:r>
+              <w:rPr>
+                <w:rFonts w:ascii="Cambria Math" w:eastAsiaTheme="minorEastAsia" w:hAnsi="Cambria Math"/>
+              </w:rPr>
+              <m:t>y</m:t>
+            </m:r>
+          </m:sub>
+        </m:sSub>
+        <m:r>
+          <w:rPr>
+            <w:rFonts w:ascii="Cambria Math" w:eastAsiaTheme="minorEastAsia" w:hAnsi="Cambria Math"/>
+          </w:rPr>
+          <m:t>(</m:t>
+        </m:r>
+        <m:sSub>
+          <m:sSubPr>
+            <m:ctrlPr>
+              <w:rPr>
+                <w:rFonts w:ascii="Cambria Math" w:eastAsiaTheme="minorEastAsia" w:hAnsi="Cambria Math"/>
+                <w:i/>
+              </w:rPr>
+            </m:ctrlPr>
+          </m:sSubPr>
+          <m:e>
+            <m:r>
+              <w:rPr>
+                <w:rFonts w:ascii="Cambria Math" w:eastAsiaTheme="minorEastAsia" w:hAnsi="Cambria Math"/>
+              </w:rPr>
+              <m:t>x</m:t>
+            </m:r>
+          </m:e>
+          <m:sub>
+            <m:r>
+              <w:rPr>
+                <w:rFonts w:ascii="Cambria Math" w:eastAsiaTheme="minorEastAsia" w:hAnsi="Cambria Math"/>
+              </w:rPr>
+              <m:t>j</m:t>
+            </m:r>
+          </m:sub>
+        </m:sSub>
+        <m:r>
+          <w:rPr>
+            <w:rFonts w:ascii="Cambria Math" w:eastAsiaTheme="minorEastAsia" w:hAnsi="Cambria Math"/>
+          </w:rPr>
+          <m:t>cosθ-</m:t>
+        </m:r>
+        <m:sSub>
+          <m:sSubPr>
+            <m:ctrlPr>
+              <w:rPr>
+                <w:rFonts w:ascii="Cambria Math" w:eastAsiaTheme="minorEastAsia" w:hAnsi="Cambria Math"/>
+                <w:i/>
+              </w:rPr>
+            </m:ctrlPr>
+          </m:sSubPr>
+          <m:e>
+            <m:r>
+              <w:rPr>
+                <w:rFonts w:ascii="Cambria Math" w:eastAsiaTheme="minorEastAsia" w:hAnsi="Cambria Math"/>
+              </w:rPr>
+              <m:t>y</m:t>
+            </m:r>
+          </m:e>
+          <m:sub>
+            <m:r>
+              <w:rPr>
+                <w:rFonts w:ascii="Cambria Math" w:eastAsiaTheme="minorEastAsia" w:hAnsi="Cambria Math"/>
+              </w:rPr>
+              <m:t>j</m:t>
+            </m:r>
+          </m:sub>
+        </m:sSub>
+        <m:r>
+          <w:rPr>
+            <w:rFonts w:ascii="Cambria Math" w:eastAsiaTheme="minorEastAsia" w:hAnsi="Cambria Math"/>
+          </w:rPr>
+          <m:t>sinθ))</m:t>
+        </m:r>
+      </m:oMath>
+    </w:p>
+    <w:p>
+      <w:pPr>
+        <w:rPr>
+          <w:rFonts w:eastAsiaTheme="minorEastAsia"/>
+        </w:rPr>
+      </w:pPr>
+    </w:p>
+    <w:p>
+      <w:pPr>
+        <w:rPr>
+          <w:rFonts w:eastAsiaTheme="minorEastAsia"/>
+        </w:rPr>
+      </w:pPr>
+    </w:p>
+    <w:p>
+      <w:r>
+        <w:t>}</w:t>
+      </w:r>
+    </w:p>
+    <w:p>
+      <w:pPr>
+        <w:pStyle w:val="Heading1"/>
+      </w:pPr>
+      <w:r>
+        <w:t>Repulsive Pseudo code: Manipulator</w:t>
+      </w:r>
+    </w:p>
+    <w:p>
+      <w:pPr>
+        <w:spacing w:after="0"/>
+      </w:pPr>
+      <w:proofErr w:type="spellStart"/>
+      <w:proofErr w:type="gramStart"/>
+      <w:r>
+        <w:t>calculateRepulsion</w:t>
+      </w:r>
+      <w:proofErr w:type="spellEnd"/>
+      <w:r>
+        <w:t>(</w:t>
+      </w:r>
+      <w:proofErr w:type="gramEnd"/>
+      <w:r>
+        <w:t xml:space="preserve">double [] </w:t>
+      </w:r>
+      <w:proofErr w:type="spellStart"/>
+      <w:r>
+        <w:t>allLinksDeltaTheta</w:t>
+      </w:r>
+      <w:proofErr w:type="spellEnd"/>
+      <w:r>
+        <w:t>)</w:t>
       </w:r>
     </w:p>
     <w:p>
@@ -23,8 +2518,42 @@
         <w:spacing w:after="0"/>
         <w:ind w:firstLine="720"/>
       </w:pPr>
-      <w:r>
-        <w:t>for(i=0; i&lt;numObstacles; i++)</w:t>
+      <w:proofErr w:type="gramStart"/>
+      <w:r>
+        <w:t>for(</w:t>
+      </w:r>
+      <w:proofErr w:type="spellStart"/>
+      <w:proofErr w:type="gramEnd"/>
+      <w:r>
+        <w:t>i</w:t>
+      </w:r>
+      <w:proofErr w:type="spellEnd"/>
+      <w:r>
+        <w:t xml:space="preserve">=0; </w:t>
+      </w:r>
+      <w:proofErr w:type="spellStart"/>
+      <w:r>
+        <w:t>i</w:t>
+      </w:r>
+      <w:proofErr w:type="spellEnd"/>
+      <w:r>
+        <w:t>&lt;</w:t>
+      </w:r>
+      <w:proofErr w:type="spellStart"/>
+      <w:r>
+        <w:t>numObstacles</w:t>
+      </w:r>
+      <w:proofErr w:type="spellEnd"/>
+      <w:r>
+        <w:t xml:space="preserve">; </w:t>
+      </w:r>
+      <w:proofErr w:type="spellStart"/>
+      <w:r>
+        <w:t>i</w:t>
+      </w:r>
+      <w:proofErr w:type="spellEnd"/>
+      <w:r>
+        <w:t>++)</w:t>
       </w:r>
     </w:p>
     <w:p>
@@ -54,7 +2583,22 @@
       </w:r>
       <w:r>
         <w:tab/>
-        <w:t>for(j=0;j&lt;numLinks() j++)</w:t>
+      </w:r>
+      <w:proofErr w:type="gramStart"/>
+      <w:r>
+        <w:t>for(</w:t>
+      </w:r>
+      <w:proofErr w:type="gramEnd"/>
+      <w:r>
+        <w:t>j=0;j&lt;</w:t>
+      </w:r>
+      <w:proofErr w:type="spellStart"/>
+      <w:r>
+        <w:t>numLinks</w:t>
+      </w:r>
+      <w:proofErr w:type="spellEnd"/>
+      <w:r>
+        <w:t>() j++)</w:t>
       </w:r>
     </w:p>
     <w:p>
@@ -96,7 +2640,14 @@
       </w:r>
       <w:r>
         <w:tab/>
-        <w:t>JacoX = 0;</w:t>
+      </w:r>
+      <w:proofErr w:type="spellStart"/>
+      <w:r>
+        <w:t>JacoX</w:t>
+      </w:r>
+      <w:proofErr w:type="spellEnd"/>
+      <w:r>
+        <w:t xml:space="preserve"> = 0;</w:t>
       </w:r>
     </w:p>
     <w:p>
@@ -111,7 +2662,14 @@
       </w:r>
       <w:r>
         <w:tab/>
-        <w:t>JacoY = 0;</w:t>
+      </w:r>
+      <w:proofErr w:type="spellStart"/>
+      <w:r>
+        <w:t>JacoY</w:t>
+      </w:r>
+      <w:proofErr w:type="spellEnd"/>
+      <w:r>
+        <w:t xml:space="preserve"> = 0;</w:t>
       </w:r>
     </w:p>
     <w:p>
@@ -133,11 +2691,16 @@
         <w:spacing w:after="0"/>
         <w:ind w:left="1440" w:firstLine="720"/>
       </w:pPr>
+      <w:proofErr w:type="gramStart"/>
       <w:r>
         <w:t>f</w:t>
       </w:r>
       <w:r>
-        <w:t>or(k=0; k&lt;=j; k++)</w:t>
+        <w:t>or(</w:t>
+      </w:r>
+      <w:proofErr w:type="gramEnd"/>
+      <w:r>
+        <w:t>k=0; k&lt;=j; k++)</w:t>
       </w:r>
     </w:p>
     <w:p>
@@ -173,8 +2736,34 @@
       <w:r>
         <w:tab/>
       </w:r>
-      <w:r>
-        <w:t>JacoX += -getLinkEndY(j)+getLinkStartY(k);</w:t>
+      <w:proofErr w:type="spellStart"/>
+      <w:r>
+        <w:t>JacoX</w:t>
+      </w:r>
+      <w:proofErr w:type="spellEnd"/>
+      <w:r>
+        <w:t xml:space="preserve"> += -</w:t>
+      </w:r>
+      <w:proofErr w:type="spellStart"/>
+      <w:proofErr w:type="gramStart"/>
+      <w:r>
+        <w:t>getLinkEndY</w:t>
+      </w:r>
+      <w:proofErr w:type="spellEnd"/>
+      <w:r>
+        <w:t>(</w:t>
+      </w:r>
+      <w:proofErr w:type="gramEnd"/>
+      <w:r>
+        <w:t>j)+</w:t>
+      </w:r>
+      <w:proofErr w:type="spellStart"/>
+      <w:r>
+        <w:t>getLinkStartY</w:t>
+      </w:r>
+      <w:proofErr w:type="spellEnd"/>
+      <w:r>
+        <w:t>(k);</w:t>
       </w:r>
     </w:p>
     <w:p>
@@ -193,8 +2782,34 @@
       <w:r>
         <w:tab/>
       </w:r>
-      <w:r>
-        <w:t>JacoY += getLinkEndX(j) –getLinkStartX(k);</w:t>
+      <w:proofErr w:type="spellStart"/>
+      <w:r>
+        <w:t>JacoY</w:t>
+      </w:r>
+      <w:proofErr w:type="spellEnd"/>
+      <w:r>
+        <w:t xml:space="preserve"> += </w:t>
+      </w:r>
+      <w:proofErr w:type="spellStart"/>
+      <w:proofErr w:type="gramStart"/>
+      <w:r>
+        <w:t>getLinkEndX</w:t>
+      </w:r>
+      <w:proofErr w:type="spellEnd"/>
+      <w:r>
+        <w:t>(</w:t>
+      </w:r>
+      <w:proofErr w:type="gramEnd"/>
+      <w:r>
+        <w:t>j) –</w:t>
+      </w:r>
+      <w:proofErr w:type="spellStart"/>
+      <w:r>
+        <w:t>getLinkStartX</w:t>
+      </w:r>
+      <w:proofErr w:type="spellEnd"/>
+      <w:r>
+        <w:t>(k);</w:t>
       </w:r>
       <w:r>
         <w:tab/>
@@ -241,7 +2856,27 @@
       </w:r>
       <w:r>
         <w:tab/>
-        <w:t>FKx = getLinkEndX(j);</w:t>
+      </w:r>
+      <w:proofErr w:type="spellStart"/>
+      <w:r>
+        <w:t>FKx</w:t>
+      </w:r>
+      <w:proofErr w:type="spellEnd"/>
+      <w:r>
+        <w:t xml:space="preserve"> = </w:t>
+      </w:r>
+      <w:proofErr w:type="spellStart"/>
+      <w:proofErr w:type="gramStart"/>
+      <w:r>
+        <w:t>getLinkEndX</w:t>
+      </w:r>
+      <w:proofErr w:type="spellEnd"/>
+      <w:r>
+        <w:t>(</w:t>
+      </w:r>
+      <w:proofErr w:type="gramEnd"/>
+      <w:r>
+        <w:t>j);</w:t>
       </w:r>
     </w:p>
     <w:p>
@@ -253,7 +2888,27 @@
       </w:r>
       <w:r>
         <w:tab/>
-        <w:t>FKy = getLinkEndY(j);</w:t>
+      </w:r>
+      <w:proofErr w:type="spellStart"/>
+      <w:r>
+        <w:t>FKy</w:t>
+      </w:r>
+      <w:proofErr w:type="spellEnd"/>
+      <w:r>
+        <w:t xml:space="preserve"> = </w:t>
+      </w:r>
+      <w:proofErr w:type="spellStart"/>
+      <w:proofErr w:type="gramStart"/>
+      <w:r>
+        <w:t>getLinkEndY</w:t>
+      </w:r>
+      <w:proofErr w:type="spellEnd"/>
+      <w:r>
+        <w:t>(</w:t>
+      </w:r>
+      <w:proofErr w:type="gramEnd"/>
+      <w:r>
+        <w:t>j);</w:t>
       </w:r>
     </w:p>
     <w:p>
@@ -282,7 +2937,41 @@
       </w:r>
       <w:r>
         <w:tab/>
-        <w:t>Point closePointToObs = closestPointOnObs(i,FKx, FKy);</w:t>
+        <w:t xml:space="preserve">Point </w:t>
+      </w:r>
+      <w:proofErr w:type="spellStart"/>
+      <w:r>
+        <w:t>closePointToObs</w:t>
+      </w:r>
+      <w:proofErr w:type="spellEnd"/>
+      <w:r>
+        <w:t xml:space="preserve"> = </w:t>
+      </w:r>
+      <w:proofErr w:type="spellStart"/>
+      <w:proofErr w:type="gramStart"/>
+      <w:r>
+        <w:t>closestPointOnObs</w:t>
+      </w:r>
+      <w:proofErr w:type="spellEnd"/>
+      <w:r>
+        <w:t>(</w:t>
+      </w:r>
+      <w:proofErr w:type="spellStart"/>
+      <w:proofErr w:type="gramEnd"/>
+      <w:r>
+        <w:t>i,FKx</w:t>
+      </w:r>
+      <w:proofErr w:type="spellEnd"/>
+      <w:r>
+        <w:t xml:space="preserve">, </w:t>
+      </w:r>
+      <w:proofErr w:type="spellStart"/>
+      <w:r>
+        <w:t>FKy</w:t>
+      </w:r>
+      <w:proofErr w:type="spellEnd"/>
+      <w:r>
+        <w:t>);</w:t>
       </w:r>
     </w:p>
     <w:p>
@@ -311,7 +3000,30 @@
       </w:r>
       <w:r>
         <w:tab/>
-        <w:t>URepX = closePointToObs.x – FKx;</w:t>
+      </w:r>
+      <w:proofErr w:type="spellStart"/>
+      <w:r>
+        <w:t>URepX</w:t>
+      </w:r>
+      <w:proofErr w:type="spellEnd"/>
+      <w:r>
+        <w:t xml:space="preserve"> = </w:t>
+      </w:r>
+      <w:proofErr w:type="spellStart"/>
+      <w:r>
+        <w:t>closePointToObs.x</w:t>
+      </w:r>
+      <w:proofErr w:type="spellEnd"/>
+      <w:r>
+        <w:t xml:space="preserve"> – </w:t>
+      </w:r>
+      <w:proofErr w:type="spellStart"/>
+      <w:r>
+        <w:t>FKx</w:t>
+      </w:r>
+      <w:proofErr w:type="spellEnd"/>
+      <w:r>
+        <w:t>;</w:t>
       </w:r>
     </w:p>
     <w:p>
@@ -323,7 +3035,30 @@
       </w:r>
       <w:r>
         <w:tab/>
-        <w:t>URepY = closePointToObs.y – Fky;</w:t>
+      </w:r>
+      <w:proofErr w:type="spellStart"/>
+      <w:r>
+        <w:t>URepY</w:t>
+      </w:r>
+      <w:proofErr w:type="spellEnd"/>
+      <w:r>
+        <w:t xml:space="preserve"> = </w:t>
+      </w:r>
+      <w:proofErr w:type="spellStart"/>
+      <w:r>
+        <w:t>closePointToObs.y</w:t>
+      </w:r>
+      <w:proofErr w:type="spellEnd"/>
+      <w:r>
+        <w:t xml:space="preserve"> – </w:t>
+      </w:r>
+      <w:proofErr w:type="spellStart"/>
+      <w:r>
+        <w:t>Fky</w:t>
+      </w:r>
+      <w:proofErr w:type="spellEnd"/>
+      <w:r>
+        <w:t>;</w:t>
       </w:r>
     </w:p>
     <w:p>
@@ -352,7 +3087,51 @@
       </w:r>
       <w:r>
         <w:tab/>
-        <w:t xml:space="preserve">allLinksDeltaTheta[j]  += (URepX * JacoX) + (URepY*JacoY); </w:t>
+      </w:r>
+      <w:proofErr w:type="spellStart"/>
+      <w:proofErr w:type="gramStart"/>
+      <w:r>
+        <w:t>allLinksDeltaTheta</w:t>
+      </w:r>
+      <w:proofErr w:type="spellEnd"/>
+      <w:r>
+        <w:t>[</w:t>
+      </w:r>
+      <w:proofErr w:type="gramEnd"/>
+      <w:r>
+        <w:t>j]  += (</w:t>
+      </w:r>
+      <w:proofErr w:type="spellStart"/>
+      <w:r>
+        <w:t>URepX</w:t>
+      </w:r>
+      <w:proofErr w:type="spellEnd"/>
+      <w:r>
+        <w:t xml:space="preserve"> * </w:t>
+      </w:r>
+      <w:proofErr w:type="spellStart"/>
+      <w:r>
+        <w:t>JacoX</w:t>
+      </w:r>
+      <w:proofErr w:type="spellEnd"/>
+      <w:r>
+        <w:t>) + (</w:t>
+      </w:r>
+      <w:proofErr w:type="spellStart"/>
+      <w:r>
+        <w:t>URepY</w:t>
+      </w:r>
+      <w:proofErr w:type="spellEnd"/>
+      <w:r>
+        <w:t>*</w:t>
+      </w:r>
+      <w:proofErr w:type="spellStart"/>
+      <w:r>
+        <w:t>JacoY</w:t>
+      </w:r>
+      <w:proofErr w:type="spellEnd"/>
+      <w:r>
+        <w:t xml:space="preserve">); </w:t>
       </w:r>
     </w:p>
     <w:p>
@@ -387,7 +3166,23 @@
         <w:spacing w:after="0"/>
       </w:pPr>
       <w:r>
-        <w:t xml:space="preserve">At the end of all of the calculations (both attractive and repulsive), I update the the allLinksDeltaTheta to </w:t>
+        <w:t xml:space="preserve">At the end of all of the calculations (both attractive and repulsive), I update the </w:t>
+      </w:r>
+      <w:proofErr w:type="spellStart"/>
+      <w:r>
+        <w:t>the</w:t>
+      </w:r>
+      <w:proofErr w:type="spellEnd"/>
+      <w:r>
+        <w:t xml:space="preserve"> </w:t>
+      </w:r>
+      <w:proofErr w:type="spellStart"/>
+      <w:r>
+        <w:t>allLinksDeltaTheta</w:t>
+      </w:r>
+      <w:proofErr w:type="spellEnd"/>
+      <w:r>
+        <w:t xml:space="preserve"> to </w:t>
       </w:r>
     </w:p>
     <w:p>
@@ -401,7 +3196,46 @@
         <w:ind w:firstLine="720"/>
       </w:pPr>
       <w:r>
-        <w:t xml:space="preserve">(allLinksDeltaTheta/abs(allLinksDeltaTheta)) * thetaIncr; //to get a positive or negative incrementer. </w:t>
+        <w:t>(</w:t>
+      </w:r>
+      <w:proofErr w:type="spellStart"/>
+      <w:r>
+        <w:t>allLinksDeltaTheta</w:t>
+      </w:r>
+      <w:proofErr w:type="spellEnd"/>
+      <w:r>
+        <w:t>/</w:t>
+      </w:r>
+      <w:proofErr w:type="gramStart"/>
+      <w:r>
+        <w:t>abs(</w:t>
+      </w:r>
+      <w:proofErr w:type="spellStart"/>
+      <w:proofErr w:type="gramEnd"/>
+      <w:r>
+        <w:t>allLinksDeltaTheta</w:t>
+      </w:r>
+      <w:proofErr w:type="spellEnd"/>
+      <w:r>
+        <w:t xml:space="preserve">)) * </w:t>
+      </w:r>
+      <w:proofErr w:type="spellStart"/>
+      <w:proofErr w:type="gramStart"/>
+      <w:r>
+        <w:t>thetaIncr</w:t>
+      </w:r>
+      <w:proofErr w:type="spellEnd"/>
+      <w:proofErr w:type="gramEnd"/>
+      <w:r>
+        <w:t xml:space="preserve">; //to get a positive or negative </w:t>
+      </w:r>
+      <w:proofErr w:type="spellStart"/>
+      <w:r>
+        <w:t>incrementer</w:t>
+      </w:r>
+      <w:proofErr w:type="spellEnd"/>
+      <w:r>
+        <w:t xml:space="preserve">. </w:t>
       </w:r>
     </w:p>
     <w:sectPr>
@@ -575,10 +3409,32 @@
     <w:qFormat/>
     <w:rsid w:val="00134417"/>
   </w:style>
+  <w:style w:type="paragraph" w:styleId="Heading1">
+    <w:name w:val="heading 1"/>
+    <w:basedOn w:val="Normal"/>
+    <w:next w:val="Normal"/>
+    <w:link w:val="Heading1Char"/>
+    <w:uiPriority w:val="9"/>
+    <w:qFormat/>
+    <w:rsid w:val="00405996"/>
+    <w:pPr>
+      <w:keepNext/>
+      <w:keepLines/>
+      <w:spacing w:before="480" w:after="0"/>
+      <w:outlineLvl w:val="0"/>
+    </w:pPr>
+    <w:rPr>
+      <w:rFonts w:asciiTheme="majorHAnsi" w:eastAsiaTheme="majorEastAsia" w:hAnsiTheme="majorHAnsi" w:cstheme="majorBidi"/>
+      <w:b/>
+      <w:bCs/>
+      <w:color w:val="365F91" w:themeColor="accent1" w:themeShade="BF"/>
+      <w:sz w:val="28"/>
+      <w:szCs w:val="28"/>
+    </w:rPr>
+  </w:style>
   <w:style w:type="character" w:default="1" w:styleId="DefaultParagraphFont">
     <w:name w:val="Default Paragraph Font"/>
     <w:uiPriority w:val="1"/>
-    <w:semiHidden/>
     <w:unhideWhenUsed/>
   </w:style>
   <w:style w:type="table" w:default="1" w:styleId="TableNormal">
@@ -602,6 +3458,61 @@
     <w:uiPriority w:val="99"/>
     <w:semiHidden/>
     <w:unhideWhenUsed/>
+  </w:style>
+  <w:style w:type="character" w:customStyle="1" w:styleId="Heading1Char">
+    <w:name w:val="Heading 1 Char"/>
+    <w:basedOn w:val="DefaultParagraphFont"/>
+    <w:link w:val="Heading1"/>
+    <w:uiPriority w:val="9"/>
+    <w:rsid w:val="00405996"/>
+    <w:rPr>
+      <w:rFonts w:asciiTheme="majorHAnsi" w:eastAsiaTheme="majorEastAsia" w:hAnsiTheme="majorHAnsi" w:cstheme="majorBidi"/>
+      <w:b/>
+      <w:bCs/>
+      <w:color w:val="365F91" w:themeColor="accent1" w:themeShade="BF"/>
+      <w:sz w:val="28"/>
+      <w:szCs w:val="28"/>
+    </w:rPr>
+  </w:style>
+  <w:style w:type="character" w:styleId="PlaceholderText">
+    <w:name w:val="Placeholder Text"/>
+    <w:basedOn w:val="DefaultParagraphFont"/>
+    <w:uiPriority w:val="99"/>
+    <w:semiHidden/>
+    <w:rsid w:val="00405996"/>
+    <w:rPr>
+      <w:color w:val="808080"/>
+    </w:rPr>
+  </w:style>
+  <w:style w:type="paragraph" w:styleId="BalloonText">
+    <w:name w:val="Balloon Text"/>
+    <w:basedOn w:val="Normal"/>
+    <w:link w:val="BalloonTextChar"/>
+    <w:uiPriority w:val="99"/>
+    <w:semiHidden/>
+    <w:unhideWhenUsed/>
+    <w:rsid w:val="00405996"/>
+    <w:pPr>
+      <w:spacing w:after="0" w:line="240" w:lineRule="auto"/>
+    </w:pPr>
+    <w:rPr>
+      <w:rFonts w:ascii="Tahoma" w:hAnsi="Tahoma" w:cs="Tahoma"/>
+      <w:sz w:val="16"/>
+      <w:szCs w:val="16"/>
+    </w:rPr>
+  </w:style>
+  <w:style w:type="character" w:customStyle="1" w:styleId="BalloonTextChar">
+    <w:name w:val="Balloon Text Char"/>
+    <w:basedOn w:val="DefaultParagraphFont"/>
+    <w:link w:val="BalloonText"/>
+    <w:uiPriority w:val="99"/>
+    <w:semiHidden/>
+    <w:rsid w:val="00405996"/>
+    <w:rPr>
+      <w:rFonts w:ascii="Tahoma" w:hAnsi="Tahoma" w:cs="Tahoma"/>
+      <w:sz w:val="16"/>
+      <w:szCs w:val="16"/>
+    </w:rPr>
   </w:style>
 </w:styles>
 </file>

</xml_diff>